<commit_message>
Document for phase 3 is ready.
</commit_message>
<xml_diff>
--- a/Admissions-Elevate-CRM.docx
+++ b/Admissions-Elevate-CRM.docx
@@ -127,14 +127,7 @@
           <w:b/>
           <w:sz w:val="48"/>
         </w:rPr>
-        <w:t xml:space="preserve"> </w:t>
-      </w:r>
-      <w:r>
-        <w:rPr>
-          <w:b/>
-          <w:sz w:val="48"/>
-        </w:rPr>
-        <w:t xml:space="preserve">Project – Full Explanation </w:t>
+        <w:t xml:space="preserve"> Project – Full Explanation </w:t>
       </w:r>
     </w:p>
     <w:p>
@@ -1303,13 +1296,7 @@
         <w:rPr>
           <w:b w:val="0"/>
         </w:rPr>
-        <w:t>8</w:t>
-      </w:r>
-      <w:r>
-        <w:rPr>
-          <w:b w:val="0"/>
-        </w:rPr>
-        <w:t xml:space="preserve">. </w:t>
+        <w:t xml:space="preserve">8. </w:t>
       </w:r>
       <w:r>
         <w:t xml:space="preserve">OWD (Org-Wide Defaults) </w:t>
@@ -1689,6 +1676,1142 @@
     </w:p>
     <w:p>
       <w:pPr>
+        <w:pStyle w:val="Heading1"/>
+        <w:ind w:left="-5"/>
+      </w:pPr>
+      <w:r>
+        <w:t xml:space="preserve">Phase </w:t>
+      </w:r>
+      <w:proofErr w:type="gramStart"/>
+      <w:r>
+        <w:t xml:space="preserve">3 </w:t>
+      </w:r>
+      <w:r>
+        <w:t>:</w:t>
+      </w:r>
+      <w:proofErr w:type="gramEnd"/>
+      <w:r>
+        <w:t xml:space="preserve"> </w:t>
+      </w:r>
+      <w:r>
+        <w:t xml:space="preserve">Data </w:t>
+      </w:r>
+      <w:proofErr w:type="spellStart"/>
+      <w:r>
+        <w:t>Modeling</w:t>
+      </w:r>
+      <w:proofErr w:type="spellEnd"/>
+      <w:r>
+        <w:t xml:space="preserve"> &amp; Relationships</w:t>
+      </w:r>
+      <w:r>
+        <w:t xml:space="preserve"> </w:t>
+      </w:r>
+    </w:p>
+    <w:p>
+      <w:pPr>
+        <w:spacing w:after="20" w:line="259" w:lineRule="auto"/>
+        <w:ind w:left="355"/>
+      </w:pPr>
+      <w:r>
+        <w:t xml:space="preserve">1. </w:t>
+      </w:r>
+      <w:r>
+        <w:rPr>
+          <w:b/>
+        </w:rPr>
+        <w:t>Standard &amp; Custom Object</w:t>
+      </w:r>
+      <w:r>
+        <w:rPr>
+          <w:b/>
+        </w:rPr>
+        <w:t xml:space="preserve">s </w:t>
+      </w:r>
+    </w:p>
+    <w:p>
+      <w:pPr>
+        <w:spacing w:after="28" w:line="259" w:lineRule="auto"/>
+        <w:ind w:left="720" w:firstLine="0"/>
+      </w:pPr>
+      <w:r>
+        <w:rPr>
+          <w:b/>
+        </w:rPr>
+        <w:t xml:space="preserve"> </w:t>
+      </w:r>
+    </w:p>
+    <w:p>
+      <w:pPr>
+        <w:pStyle w:val="ListParagraph"/>
+        <w:numPr>
+          <w:ilvl w:val="1"/>
+          <w:numId w:val="21"/>
+        </w:numPr>
+        <w:spacing w:after="20" w:line="259" w:lineRule="auto"/>
+      </w:pPr>
+      <w:r>
+        <w:rPr>
+          <w:b/>
+          <w:bCs/>
+        </w:rPr>
+        <w:t>Standard Objects:</w:t>
+      </w:r>
+      <w:r>
+        <w:t xml:space="preserve"> We will use the standard Contact object to store information about the applicants/students. This allows us to leverage built-in features for managing person details.</w:t>
+      </w:r>
+    </w:p>
+    <w:p>
+      <w:pPr>
+        <w:pStyle w:val="ListParagraph"/>
+        <w:spacing w:after="20" w:line="259" w:lineRule="auto"/>
+        <w:ind w:left="1440" w:firstLine="0"/>
+      </w:pPr>
+    </w:p>
+    <w:p>
+      <w:pPr>
+        <w:pStyle w:val="ListParagraph"/>
+        <w:numPr>
+          <w:ilvl w:val="1"/>
+          <w:numId w:val="21"/>
+        </w:numPr>
+        <w:spacing w:after="20" w:line="259" w:lineRule="auto"/>
+      </w:pPr>
+      <w:r>
+        <w:rPr>
+          <w:b/>
+          <w:bCs/>
+        </w:rPr>
+        <w:t>Custom Objects:</w:t>
+      </w:r>
+    </w:p>
+    <w:p>
+      <w:pPr>
+        <w:spacing w:after="20" w:line="259" w:lineRule="auto"/>
+        <w:ind w:left="0" w:firstLine="0"/>
+      </w:pPr>
+    </w:p>
+    <w:p>
+      <w:pPr>
+        <w:numPr>
+          <w:ilvl w:val="0"/>
+          <w:numId w:val="21"/>
+        </w:numPr>
+        <w:spacing w:after="20" w:line="259" w:lineRule="auto"/>
+        <w:ind w:left="1843"/>
+      </w:pPr>
+      <w:r>
+        <w:rPr>
+          <w:b/>
+          <w:bCs/>
+        </w:rPr>
+        <w:t>Application (</w:t>
+      </w:r>
+      <w:proofErr w:type="spellStart"/>
+      <w:r>
+        <w:rPr>
+          <w:b/>
+          <w:bCs/>
+        </w:rPr>
+        <w:t>Application__c</w:t>
+      </w:r>
+      <w:proofErr w:type="spellEnd"/>
+      <w:r>
+        <w:rPr>
+          <w:b/>
+          <w:bCs/>
+        </w:rPr>
+        <w:t>):</w:t>
+      </w:r>
+      <w:r>
+        <w:t xml:space="preserve"> This is the central object of the project. It will hold all the details related </w:t>
+      </w:r>
+      <w:proofErr w:type="gramStart"/>
+      <w:r>
+        <w:t xml:space="preserve">to </w:t>
+      </w:r>
+      <w:r>
+        <w:t xml:space="preserve"> </w:t>
+      </w:r>
+      <w:r>
+        <w:t>a</w:t>
+      </w:r>
+      <w:proofErr w:type="gramEnd"/>
+      <w:r>
+        <w:t xml:space="preserve"> single student's application to the university.</w:t>
+      </w:r>
+    </w:p>
+    <w:p>
+      <w:pPr>
+        <w:numPr>
+          <w:ilvl w:val="0"/>
+          <w:numId w:val="21"/>
+        </w:numPr>
+        <w:spacing w:after="20" w:line="259" w:lineRule="auto"/>
+        <w:ind w:left="1843"/>
+      </w:pPr>
+      <w:r>
+        <w:rPr>
+          <w:b/>
+          <w:bCs/>
+        </w:rPr>
+        <w:t>Review (</w:t>
+      </w:r>
+      <w:proofErr w:type="spellStart"/>
+      <w:r>
+        <w:rPr>
+          <w:b/>
+          <w:bCs/>
+        </w:rPr>
+        <w:t>Review__c</w:t>
+      </w:r>
+      <w:proofErr w:type="spellEnd"/>
+      <w:r>
+        <w:rPr>
+          <w:b/>
+          <w:bCs/>
+        </w:rPr>
+        <w:t>):</w:t>
+      </w:r>
+      <w:r>
+        <w:t xml:space="preserve"> This object will store the feedback and recommendations submitted by faculty members for a specific application</w:t>
+      </w:r>
+      <w:r>
+        <w:t>.</w:t>
+      </w:r>
+    </w:p>
+    <w:p>
+      <w:pPr>
+        <w:spacing w:after="20" w:line="259" w:lineRule="auto"/>
+        <w:ind w:left="1843" w:firstLine="0"/>
+      </w:pPr>
+    </w:p>
+    <w:p>
+      <w:pPr>
+        <w:spacing w:after="20" w:line="259" w:lineRule="auto"/>
+        <w:ind w:left="851" w:firstLine="0"/>
+      </w:pPr>
+      <w:r>
+        <w:t>.</w:t>
+      </w:r>
+      <w:r>
+        <w:t xml:space="preserve"> </w:t>
+      </w:r>
+    </w:p>
+    <w:p>
+      <w:pPr>
+        <w:pStyle w:val="Heading2"/>
+        <w:ind w:left="355"/>
+      </w:pPr>
+      <w:r>
+        <w:rPr>
+          <w:b w:val="0"/>
+        </w:rPr>
+        <w:t xml:space="preserve">2. </w:t>
+      </w:r>
+      <w:r>
+        <w:t>Fields</w:t>
+      </w:r>
+    </w:p>
+    <w:p>
+      <w:pPr>
+        <w:spacing w:after="27" w:line="259" w:lineRule="auto"/>
+        <w:ind w:left="720" w:firstLine="0"/>
+      </w:pPr>
+      <w:r>
+        <w:rPr>
+          <w:b/>
+        </w:rPr>
+        <w:t xml:space="preserve"> </w:t>
+      </w:r>
+    </w:p>
+    <w:p>
+      <w:pPr>
+        <w:pStyle w:val="ListParagraph"/>
+        <w:numPr>
+          <w:ilvl w:val="0"/>
+          <w:numId w:val="18"/>
+        </w:numPr>
+        <w:ind w:left="1276" w:hanging="142"/>
+        <w:rPr>
+          <w:rFonts w:eastAsia="Arial"/>
+        </w:rPr>
+      </w:pPr>
+      <w:r>
+        <w:rPr>
+          <w:rFonts w:eastAsia="Arial"/>
+          <w:b/>
+          <w:bCs/>
+        </w:rPr>
+        <w:t>Application Object Fields:</w:t>
+      </w:r>
+    </w:p>
+    <w:p>
+      <w:pPr>
+        <w:pStyle w:val="ListParagraph"/>
+        <w:ind w:left="1276" w:firstLine="0"/>
+        <w:rPr>
+          <w:rFonts w:eastAsia="Arial"/>
+        </w:rPr>
+      </w:pPr>
+    </w:p>
+    <w:p>
+      <w:pPr>
+        <w:pStyle w:val="ListParagraph"/>
+        <w:numPr>
+          <w:ilvl w:val="0"/>
+          <w:numId w:val="24"/>
+        </w:numPr>
+        <w:ind w:left="1843"/>
+        <w:rPr>
+          <w:rFonts w:eastAsia="Arial"/>
+        </w:rPr>
+      </w:pPr>
+      <w:r>
+        <w:rPr>
+          <w:rFonts w:eastAsia="Arial"/>
+        </w:rPr>
+        <w:t>Status (Picklist): Tracks the application's current stage (e.g., Submitted, Under Review, Accepted, Rejected).</w:t>
+      </w:r>
+    </w:p>
+    <w:p>
+      <w:pPr>
+        <w:pStyle w:val="ListParagraph"/>
+        <w:numPr>
+          <w:ilvl w:val="0"/>
+          <w:numId w:val="24"/>
+        </w:numPr>
+        <w:ind w:left="1843"/>
+        <w:rPr>
+          <w:rFonts w:eastAsia="Arial"/>
+        </w:rPr>
+      </w:pPr>
+      <w:r>
+        <w:rPr>
+          <w:rFonts w:eastAsia="Arial"/>
+        </w:rPr>
+        <w:t>Program of Interest (Picklist): The academic program the student is applying for (e.g., Computer Science, Business Administration).</w:t>
+      </w:r>
+    </w:p>
+    <w:p>
+      <w:pPr>
+        <w:pStyle w:val="ListParagraph"/>
+        <w:numPr>
+          <w:ilvl w:val="0"/>
+          <w:numId w:val="24"/>
+        </w:numPr>
+        <w:ind w:left="1843"/>
+        <w:rPr>
+          <w:rFonts w:eastAsia="Arial"/>
+        </w:rPr>
+      </w:pPr>
+      <w:r>
+        <w:rPr>
+          <w:rFonts w:eastAsia="Arial"/>
+        </w:rPr>
+        <w:t>Submission Date (Date): The date the application was officially submitted.</w:t>
+      </w:r>
+    </w:p>
+    <w:p>
+      <w:pPr>
+        <w:pStyle w:val="ListParagraph"/>
+        <w:ind w:left="1560" w:firstLine="0"/>
+        <w:rPr>
+          <w:rFonts w:eastAsia="Arial"/>
+        </w:rPr>
+      </w:pPr>
+    </w:p>
+    <w:p>
+      <w:pPr>
+        <w:pStyle w:val="ListParagraph"/>
+        <w:numPr>
+          <w:ilvl w:val="0"/>
+          <w:numId w:val="18"/>
+        </w:numPr>
+        <w:ind w:left="1134" w:hanging="218"/>
+        <w:rPr>
+          <w:rFonts w:eastAsia="Arial"/>
+        </w:rPr>
+      </w:pPr>
+      <w:r>
+        <w:rPr>
+          <w:rFonts w:eastAsia="Arial"/>
+          <w:b/>
+          <w:bCs/>
+        </w:rPr>
+        <w:t>Review Object Fields:</w:t>
+      </w:r>
+    </w:p>
+    <w:p>
+      <w:pPr>
+        <w:pStyle w:val="ListParagraph"/>
+        <w:ind w:left="1134" w:firstLine="0"/>
+        <w:rPr>
+          <w:rFonts w:eastAsia="Arial"/>
+        </w:rPr>
+      </w:pPr>
+    </w:p>
+    <w:p>
+      <w:pPr>
+        <w:pStyle w:val="ListParagraph"/>
+        <w:numPr>
+          <w:ilvl w:val="0"/>
+          <w:numId w:val="25"/>
+        </w:numPr>
+        <w:ind w:left="1843"/>
+        <w:rPr>
+          <w:rFonts w:eastAsia="Arial"/>
+        </w:rPr>
+      </w:pPr>
+      <w:r>
+        <w:rPr>
+          <w:rFonts w:eastAsia="Arial"/>
+        </w:rPr>
+        <w:t>Recommendation (Picklist): The reviewer's official recommendation (e.g., Strongly Recommend, Waitlist, Reject).</w:t>
+      </w:r>
+    </w:p>
+    <w:p>
+      <w:pPr>
+        <w:pStyle w:val="ListParagraph"/>
+        <w:numPr>
+          <w:ilvl w:val="0"/>
+          <w:numId w:val="25"/>
+        </w:numPr>
+        <w:ind w:left="1843"/>
+        <w:rPr>
+          <w:rFonts w:eastAsia="Arial"/>
+        </w:rPr>
+      </w:pPr>
+      <w:r>
+        <w:rPr>
+          <w:rFonts w:eastAsia="Arial"/>
+        </w:rPr>
+        <w:t>Reviewer Comments (Long Text Area): Detailed feedback from the faculty reviewer</w:t>
+      </w:r>
+      <w:r>
+        <w:rPr>
+          <w:rFonts w:eastAsia="Arial"/>
+        </w:rPr>
+        <w:t>.</w:t>
+      </w:r>
+    </w:p>
+    <w:p>
+      <w:pPr>
+        <w:spacing w:after="21" w:line="259" w:lineRule="auto"/>
+        <w:ind w:left="1440" w:firstLine="0"/>
+      </w:pPr>
+      <w:r>
+        <w:t xml:space="preserve"> </w:t>
+      </w:r>
+    </w:p>
+    <w:p>
+      <w:pPr>
+        <w:spacing w:after="21" w:line="259" w:lineRule="auto"/>
+        <w:ind w:left="1440" w:firstLine="0"/>
+      </w:pPr>
+    </w:p>
+    <w:p>
+      <w:pPr>
+        <w:spacing w:after="21" w:line="259" w:lineRule="auto"/>
+        <w:ind w:left="1440" w:firstLine="0"/>
+      </w:pPr>
+    </w:p>
+    <w:p>
+      <w:pPr>
+        <w:spacing w:after="21" w:line="259" w:lineRule="auto"/>
+        <w:ind w:left="1440" w:firstLine="0"/>
+      </w:pPr>
+    </w:p>
+    <w:p>
+      <w:pPr>
+        <w:pStyle w:val="Heading2"/>
+        <w:ind w:left="355"/>
+      </w:pPr>
+      <w:r>
+        <w:rPr>
+          <w:b w:val="0"/>
+        </w:rPr>
+        <w:lastRenderedPageBreak/>
+        <w:t xml:space="preserve">3. </w:t>
+      </w:r>
+      <w:r>
+        <w:t>Record Types</w:t>
+      </w:r>
+    </w:p>
+    <w:p/>
+    <w:p>
+      <w:pPr>
+        <w:pStyle w:val="ListParagraph"/>
+        <w:numPr>
+          <w:ilvl w:val="0"/>
+          <w:numId w:val="26"/>
+        </w:numPr>
+        <w:spacing w:after="26" w:line="259" w:lineRule="auto"/>
+        <w:ind w:left="1276"/>
+      </w:pPr>
+      <w:r>
+        <w:rPr>
+          <w:b/>
+          <w:bCs/>
+        </w:rPr>
+        <w:t>Application Record Types:</w:t>
+      </w:r>
+      <w:r>
+        <w:t xml:space="preserve"> Two record types have been created on the Application object: "Undergraduate Admission" and "Graduate Admission." This allows the university to have different page layouts, picklist values, and business processes for each application type in the future.</w:t>
+      </w:r>
+    </w:p>
+    <w:p>
+      <w:pPr>
+        <w:pStyle w:val="ListParagraph"/>
+        <w:spacing w:after="26" w:line="259" w:lineRule="auto"/>
+        <w:ind w:left="1276" w:firstLine="0"/>
+      </w:pPr>
+    </w:p>
+    <w:p>
+      <w:pPr>
+        <w:pStyle w:val="ListParagraph"/>
+        <w:numPr>
+          <w:ilvl w:val="0"/>
+          <w:numId w:val="28"/>
+        </w:numPr>
+        <w:spacing w:after="20" w:line="259" w:lineRule="auto"/>
+        <w:ind w:left="709"/>
+      </w:pPr>
+      <w:r>
+        <w:rPr>
+          <w:b/>
+        </w:rPr>
+        <w:t>Page Layouts</w:t>
+      </w:r>
+      <w:r>
+        <w:rPr>
+          <w:b/>
+        </w:rPr>
+        <w:t xml:space="preserve"> </w:t>
+      </w:r>
+    </w:p>
+    <w:p>
+      <w:pPr>
+        <w:spacing w:after="26" w:line="259" w:lineRule="auto"/>
+        <w:ind w:left="720" w:firstLine="0"/>
+      </w:pPr>
+      <w:r>
+        <w:rPr>
+          <w:b/>
+        </w:rPr>
+        <w:t xml:space="preserve"> </w:t>
+      </w:r>
+    </w:p>
+    <w:p>
+      <w:pPr>
+        <w:pStyle w:val="ListParagraph"/>
+        <w:numPr>
+          <w:ilvl w:val="0"/>
+          <w:numId w:val="27"/>
+        </w:numPr>
+        <w:spacing w:after="0" w:line="259" w:lineRule="auto"/>
+        <w:ind w:left="1276"/>
+        <w:rPr>
+          <w:rFonts w:eastAsia="Arial"/>
+        </w:rPr>
+      </w:pPr>
+      <w:r>
+        <w:rPr>
+          <w:rFonts w:eastAsia="Arial"/>
+        </w:rPr>
+        <w:t>The Application record page has been customized to show the most relevant information at a glance.</w:t>
+      </w:r>
+    </w:p>
+    <w:p>
+      <w:pPr>
+        <w:spacing w:after="0" w:line="259" w:lineRule="auto"/>
+        <w:ind w:left="1276" w:firstLine="0"/>
+        <w:rPr>
+          <w:rFonts w:eastAsia="Arial"/>
+        </w:rPr>
+      </w:pPr>
+    </w:p>
+    <w:p>
+      <w:pPr>
+        <w:pStyle w:val="ListParagraph"/>
+        <w:numPr>
+          <w:ilvl w:val="0"/>
+          <w:numId w:val="27"/>
+        </w:numPr>
+        <w:spacing w:after="0" w:line="259" w:lineRule="auto"/>
+        <w:ind w:left="1276"/>
+        <w:rPr>
+          <w:rFonts w:ascii="Arial" w:eastAsia="Arial" w:hAnsi="Arial" w:cs="Arial"/>
+        </w:rPr>
+      </w:pPr>
+      <w:r>
+        <w:rPr>
+          <w:rFonts w:eastAsia="Arial"/>
+        </w:rPr>
+        <w:t>Crucially, the Reviews related list has been added to the Application page layout, so admissions officers can easily see all feedback associated with an application in one place</w:t>
+      </w:r>
+      <w:r>
+        <w:rPr>
+          <w:rFonts w:ascii="Arial" w:eastAsia="Arial" w:hAnsi="Arial" w:cs="Arial"/>
+        </w:rPr>
+        <w:t>.</w:t>
+      </w:r>
+    </w:p>
+    <w:p>
+      <w:pPr>
+        <w:spacing w:after="0" w:line="259" w:lineRule="auto"/>
+        <w:ind w:left="1440" w:firstLine="0"/>
+      </w:pPr>
+      <w:r>
+        <w:t xml:space="preserve"> </w:t>
+      </w:r>
+    </w:p>
+    <w:p>
+      <w:pPr>
+        <w:pStyle w:val="ListParagraph"/>
+        <w:numPr>
+          <w:ilvl w:val="0"/>
+          <w:numId w:val="28"/>
+        </w:numPr>
+        <w:spacing w:after="26" w:line="259" w:lineRule="auto"/>
+        <w:ind w:left="709"/>
+      </w:pPr>
+      <w:r>
+        <w:rPr>
+          <w:b/>
+        </w:rPr>
+        <w:t>Compact Layouts</w:t>
+      </w:r>
+      <w:r>
+        <w:rPr>
+          <w:b/>
+        </w:rPr>
+        <w:t xml:space="preserve"> </w:t>
+      </w:r>
+    </w:p>
+    <w:p>
+      <w:pPr>
+        <w:pStyle w:val="ListParagraph"/>
+        <w:spacing w:after="26" w:line="259" w:lineRule="auto"/>
+        <w:ind w:left="709" w:firstLine="0"/>
+      </w:pPr>
+    </w:p>
+    <w:p>
+      <w:pPr>
+        <w:pStyle w:val="Heading2"/>
+        <w:numPr>
+          <w:ilvl w:val="0"/>
+          <w:numId w:val="29"/>
+        </w:numPr>
+        <w:tabs>
+          <w:tab w:val="center" w:pos="450"/>
+        </w:tabs>
+        <w:ind w:left="1134" w:hanging="283"/>
+        <w:rPr>
+          <w:rFonts w:eastAsia="Arial"/>
+          <w:b w:val="0"/>
+        </w:rPr>
+      </w:pPr>
+      <w:r>
+        <w:rPr>
+          <w:rFonts w:eastAsia="Arial"/>
+          <w:b w:val="0"/>
+        </w:rPr>
+        <w:t>The compact layout for the Application object has been configured to show the Applicant's Name, Status, and Program of Interest. This ensures key information is visible in list views and on mobile devices.</w:t>
+      </w:r>
+    </w:p>
+    <w:p>
+      <w:pPr>
+        <w:pStyle w:val="Heading2"/>
+        <w:tabs>
+          <w:tab w:val="center" w:pos="450"/>
+        </w:tabs>
+        <w:ind w:left="0" w:firstLine="0"/>
+        <w:rPr>
+          <w:rFonts w:ascii="Arial" w:eastAsia="Arial" w:hAnsi="Arial" w:cs="Arial"/>
+          <w:b w:val="0"/>
+        </w:rPr>
+      </w:pPr>
+    </w:p>
+    <w:p>
+      <w:pPr>
+        <w:pStyle w:val="Heading2"/>
+        <w:tabs>
+          <w:tab w:val="center" w:pos="450"/>
+          <w:tab w:val="center" w:pos="1111"/>
+        </w:tabs>
+        <w:ind w:left="0" w:firstLine="0"/>
+        <w:rPr>
+          <w:rFonts w:ascii="Arial" w:eastAsia="Arial" w:hAnsi="Arial" w:cs="Arial"/>
+          <w:b w:val="0"/>
+        </w:rPr>
+      </w:pPr>
+    </w:p>
+    <w:p>
+      <w:pPr>
+        <w:pStyle w:val="Heading2"/>
+        <w:numPr>
+          <w:ilvl w:val="0"/>
+          <w:numId w:val="28"/>
+        </w:numPr>
+        <w:tabs>
+          <w:tab w:val="center" w:pos="450"/>
+          <w:tab w:val="center" w:pos="780"/>
+        </w:tabs>
+        <w:ind w:left="709"/>
+      </w:pPr>
+      <w:r>
+        <w:t xml:space="preserve"> </w:t>
+      </w:r>
+      <w:r>
+        <w:t>Schema Builder</w:t>
+      </w:r>
+      <w:r>
+        <w:t xml:space="preserve"> </w:t>
+      </w:r>
+      <w:r>
+        <w:t xml:space="preserve"> </w:t>
+      </w:r>
+      <w:r>
+        <w:tab/>
+        <w:t xml:space="preserve"> </w:t>
+      </w:r>
+      <w:r>
+        <w:tab/>
+      </w:r>
+    </w:p>
+    <w:p>
+      <w:pPr>
+        <w:pStyle w:val="Heading2"/>
+        <w:tabs>
+          <w:tab w:val="center" w:pos="450"/>
+          <w:tab w:val="center" w:pos="1111"/>
+        </w:tabs>
+        <w:ind w:left="0" w:firstLine="0"/>
+      </w:pPr>
+      <w:r>
+        <w:t xml:space="preserve"> </w:t>
+      </w:r>
+    </w:p>
+    <w:p>
+      <w:pPr>
+        <w:pStyle w:val="ListParagraph"/>
+        <w:numPr>
+          <w:ilvl w:val="0"/>
+          <w:numId w:val="18"/>
+        </w:numPr>
+        <w:ind w:left="1134" w:hanging="218"/>
+      </w:pPr>
+      <w:r>
+        <w:rPr>
+          <w:rFonts w:eastAsia="Arial"/>
+        </w:rPr>
+        <w:t>The Schema Builder tool was used to visualize the relationships between the Contact, Application, and Review objects, confirming the data model is structured correctly.</w:t>
+      </w:r>
+    </w:p>
+    <w:p>
+      <w:pPr>
+        <w:pStyle w:val="ListParagraph"/>
+        <w:ind w:left="1134" w:firstLine="0"/>
+      </w:pPr>
+    </w:p>
+    <w:p>
+      <w:pPr>
+        <w:spacing w:after="20" w:line="259" w:lineRule="auto"/>
+        <w:ind w:left="1440" w:firstLine="0"/>
+      </w:pPr>
+      <w:r>
+        <w:t xml:space="preserve"> </w:t>
+      </w:r>
+    </w:p>
+    <w:p>
+      <w:pPr>
+        <w:pStyle w:val="ListParagraph"/>
+        <w:numPr>
+          <w:ilvl w:val="0"/>
+          <w:numId w:val="28"/>
+        </w:numPr>
+        <w:spacing w:after="20" w:line="259" w:lineRule="auto"/>
+        <w:ind w:left="709"/>
+      </w:pPr>
+      <w:r>
+        <w:t xml:space="preserve"> </w:t>
+      </w:r>
+      <w:r>
+        <w:rPr>
+          <w:b/>
+        </w:rPr>
+        <w:t>Lookup vs. Master-Detail vs. Hierarchical Relationships</w:t>
+      </w:r>
+      <w:r>
+        <w:rPr>
+          <w:b/>
+        </w:rPr>
+        <w:t xml:space="preserve"> </w:t>
+      </w:r>
+    </w:p>
+    <w:p>
+      <w:pPr>
+        <w:spacing w:after="26" w:line="259" w:lineRule="auto"/>
+        <w:ind w:left="720" w:firstLine="0"/>
+      </w:pPr>
+      <w:r>
+        <w:rPr>
+          <w:b/>
+        </w:rPr>
+        <w:t xml:space="preserve"> </w:t>
+      </w:r>
+    </w:p>
+    <w:p>
+      <w:pPr>
+        <w:pStyle w:val="ListParagraph"/>
+        <w:numPr>
+          <w:ilvl w:val="0"/>
+          <w:numId w:val="30"/>
+        </w:numPr>
+        <w:spacing w:after="20" w:line="259" w:lineRule="auto"/>
+        <w:ind w:left="1276"/>
+        <w:rPr>
+          <w:rFonts w:eastAsia="Arial"/>
+        </w:rPr>
+      </w:pPr>
+      <w:r>
+        <w:rPr>
+          <w:rFonts w:eastAsia="Arial"/>
+          <w:b/>
+          <w:bCs/>
+        </w:rPr>
+        <w:t>Application to Contact:</w:t>
+      </w:r>
+      <w:r>
+        <w:rPr>
+          <w:rFonts w:eastAsia="Arial"/>
+        </w:rPr>
+        <w:t xml:space="preserve"> This is a </w:t>
+      </w:r>
+      <w:r>
+        <w:rPr>
+          <w:rFonts w:eastAsia="Arial"/>
+          <w:b/>
+          <w:bCs/>
+        </w:rPr>
+        <w:t>Lookup Relationship</w:t>
+      </w:r>
+      <w:r>
+        <w:rPr>
+          <w:rFonts w:eastAsia="Arial"/>
+        </w:rPr>
+        <w:t>. An application is related to a contact (the applicant), but they are independent records.</w:t>
+      </w:r>
+    </w:p>
+    <w:p>
+      <w:pPr>
+        <w:pStyle w:val="ListParagraph"/>
+        <w:spacing w:after="20" w:line="259" w:lineRule="auto"/>
+        <w:ind w:left="1276" w:firstLine="0"/>
+        <w:rPr>
+          <w:rFonts w:eastAsia="Arial"/>
+        </w:rPr>
+      </w:pPr>
+    </w:p>
+    <w:p>
+      <w:pPr>
+        <w:pStyle w:val="ListParagraph"/>
+        <w:numPr>
+          <w:ilvl w:val="0"/>
+          <w:numId w:val="30"/>
+        </w:numPr>
+        <w:spacing w:after="20" w:line="259" w:lineRule="auto"/>
+        <w:ind w:left="1276"/>
+        <w:rPr>
+          <w:rFonts w:eastAsia="Arial"/>
+        </w:rPr>
+      </w:pPr>
+      <w:r>
+        <w:rPr>
+          <w:rFonts w:eastAsia="Arial"/>
+          <w:b/>
+          <w:bCs/>
+        </w:rPr>
+        <w:t>Review to Application:</w:t>
+      </w:r>
+      <w:r>
+        <w:rPr>
+          <w:rFonts w:eastAsia="Arial"/>
+        </w:rPr>
+        <w:t xml:space="preserve"> This is a </w:t>
+      </w:r>
+      <w:r>
+        <w:rPr>
+          <w:rFonts w:eastAsia="Arial"/>
+          <w:b/>
+          <w:bCs/>
+        </w:rPr>
+        <w:t>Master-Detail Relationship</w:t>
+      </w:r>
+      <w:r>
+        <w:rPr>
+          <w:rFonts w:eastAsia="Arial"/>
+        </w:rPr>
+        <w:t xml:space="preserve">. A Review is a direct child of an </w:t>
+      </w:r>
+      <w:proofErr w:type="gramStart"/>
+      <w:r>
+        <w:rPr>
+          <w:rFonts w:eastAsia="Arial"/>
+        </w:rPr>
+        <w:t>Application</w:t>
+      </w:r>
+      <w:proofErr w:type="gramEnd"/>
+      <w:r>
+        <w:rPr>
+          <w:rFonts w:eastAsia="Arial"/>
+        </w:rPr>
+        <w:t>. If an application record is deleted, all of its associated review records are automatically deleted as well. This ensures data integrity.</w:t>
+      </w:r>
+    </w:p>
+    <w:p>
+      <w:pPr>
+        <w:spacing w:after="20" w:line="259" w:lineRule="auto"/>
+        <w:ind w:left="0" w:firstLine="0"/>
+        <w:rPr>
+          <w:rFonts w:eastAsia="Arial"/>
+        </w:rPr>
+      </w:pPr>
+    </w:p>
+    <w:p>
+      <w:pPr>
+        <w:spacing w:after="20" w:line="259" w:lineRule="auto"/>
+        <w:ind w:left="1560" w:firstLine="0"/>
+      </w:pPr>
+      <w:r>
+        <w:t xml:space="preserve"> </w:t>
+      </w:r>
+    </w:p>
+    <w:p>
+      <w:pPr>
+        <w:pStyle w:val="Heading2"/>
+        <w:ind w:left="1134" w:hanging="708"/>
+      </w:pPr>
+      <w:r>
+        <w:rPr>
+          <w:b w:val="0"/>
+        </w:rPr>
+        <w:t xml:space="preserve">8. </w:t>
+      </w:r>
+      <w:r>
+        <w:rPr>
+          <w:b w:val="0"/>
+        </w:rPr>
+        <w:t xml:space="preserve">  </w:t>
+      </w:r>
+      <w:r>
+        <w:t>Junction Objects</w:t>
+      </w:r>
+    </w:p>
+    <w:p>
+      <w:pPr>
+        <w:spacing w:after="26" w:line="259" w:lineRule="auto"/>
+        <w:ind w:left="720" w:firstLine="0"/>
+      </w:pPr>
+      <w:r>
+        <w:rPr>
+          <w:b/>
+        </w:rPr>
+        <w:t xml:space="preserve"> </w:t>
+      </w:r>
+    </w:p>
+    <w:p>
+      <w:pPr>
+        <w:pStyle w:val="ListParagraph"/>
+        <w:numPr>
+          <w:ilvl w:val="0"/>
+          <w:numId w:val="18"/>
+        </w:numPr>
+        <w:ind w:left="1276" w:hanging="218"/>
+      </w:pPr>
+      <w:r>
+        <w:rPr>
+          <w:rFonts w:eastAsia="Arial"/>
+        </w:rPr>
+        <w:t>A junction object is not required for the current data model. This would be needed if, for example, one review could be linked to multiple applications, which is not the case in our process.</w:t>
+      </w:r>
+    </w:p>
+    <w:p>
+      <w:pPr>
+        <w:pStyle w:val="ListParagraph"/>
+        <w:ind w:left="1276" w:firstLine="0"/>
+      </w:pPr>
+    </w:p>
+    <w:p>
+      <w:pPr>
+        <w:spacing w:after="20" w:line="259" w:lineRule="auto"/>
+        <w:ind w:left="0" w:firstLine="0"/>
+      </w:pPr>
+    </w:p>
+    <w:p>
+      <w:pPr>
+        <w:pStyle w:val="ListParagraph"/>
+        <w:numPr>
+          <w:ilvl w:val="0"/>
+          <w:numId w:val="31"/>
+        </w:numPr>
+        <w:spacing w:after="20" w:line="259" w:lineRule="auto"/>
+        <w:ind w:left="709" w:hanging="283"/>
+      </w:pPr>
+      <w:r>
+        <w:rPr>
+          <w:b/>
+        </w:rPr>
+        <w:t xml:space="preserve">  </w:t>
+      </w:r>
+      <w:r>
+        <w:rPr>
+          <w:b/>
+        </w:rPr>
+        <w:t>External objects</w:t>
+      </w:r>
+      <w:r>
+        <w:rPr>
+          <w:b/>
+        </w:rPr>
+        <w:t xml:space="preserve"> </w:t>
+      </w:r>
+    </w:p>
+    <w:p>
+      <w:pPr>
+        <w:spacing w:after="20" w:line="259" w:lineRule="auto"/>
+        <w:ind w:left="426" w:firstLine="0"/>
+      </w:pPr>
+    </w:p>
+    <w:p>
+      <w:pPr>
+        <w:pStyle w:val="ListParagraph"/>
+        <w:numPr>
+          <w:ilvl w:val="0"/>
+          <w:numId w:val="18"/>
+        </w:numPr>
+        <w:spacing w:after="26" w:line="259" w:lineRule="auto"/>
+        <w:ind w:left="1418"/>
+      </w:pPr>
+      <w:r>
+        <w:t>External objects are not in scope for this project. They could be used in a future phase to connect Salesforce with an external Student Information System (SIS) without migrating the data directly</w:t>
+      </w:r>
+      <w:r>
+        <w:t xml:space="preserve">. </w:t>
+      </w:r>
+      <w:r>
+        <w:rPr>
+          <w:rFonts w:eastAsia="Calibri"/>
+          <w:noProof/>
+        </w:rPr>
+        <mc:AlternateContent>
+          <mc:Choice Requires="wpg">
+            <w:drawing>
+              <wp:anchor distT="0" distB="0" distL="114300" distR="114300" simplePos="0" relativeHeight="251662336" behindDoc="0" locked="0" layoutInCell="1" allowOverlap="1" wp14:anchorId="523A96A6" wp14:editId="2CB24CFA">
+                <wp:simplePos x="0" y="0"/>
+                <wp:positionH relativeFrom="column">
+                  <wp:posOffset>156210</wp:posOffset>
+                </wp:positionH>
+                <wp:positionV relativeFrom="paragraph">
+                  <wp:posOffset>598805</wp:posOffset>
+                </wp:positionV>
+                <wp:extent cx="6903720" cy="157480"/>
+                <wp:effectExtent l="0" t="0" r="0" b="0"/>
+                <wp:wrapSquare wrapText="bothSides"/>
+                <wp:docPr id="926771228" name="Group 926771228"/>
+                <wp:cNvGraphicFramePr/>
+                <a:graphic xmlns:a="http://schemas.openxmlformats.org/drawingml/2006/main">
+                  <a:graphicData uri="http://schemas.microsoft.com/office/word/2010/wordprocessingGroup">
+                    <wpg:wgp>
+                      <wpg:cNvGrpSpPr/>
+                      <wpg:grpSpPr>
+                        <a:xfrm>
+                          <a:off x="0" y="0"/>
+                          <a:ext cx="6903720" cy="157480"/>
+                          <a:chOff x="0" y="0"/>
+                          <a:chExt cx="5867400" cy="12700"/>
+                        </a:xfrm>
+                      </wpg:grpSpPr>
+                      <wps:wsp>
+                        <wps:cNvPr id="20789187" name="Shape 904"/>
+                        <wps:cNvSpPr/>
+                        <wps:spPr>
+                          <a:xfrm>
+                            <a:off x="0" y="0"/>
+                            <a:ext cx="5867400" cy="0"/>
+                          </a:xfrm>
+                          <a:custGeom>
+                            <a:avLst/>
+                            <a:gdLst/>
+                            <a:ahLst/>
+                            <a:cxnLst/>
+                            <a:rect l="0" t="0" r="0" b="0"/>
+                            <a:pathLst>
+                              <a:path w="5867400">
+                                <a:moveTo>
+                                  <a:pt x="0" y="0"/>
+                                </a:moveTo>
+                                <a:lnTo>
+                                  <a:pt x="5867400" y="0"/>
+                                </a:lnTo>
+                              </a:path>
+                            </a:pathLst>
+                          </a:custGeom>
+                          <a:ln w="12700" cap="flat">
+                            <a:miter lim="127000"/>
+                          </a:ln>
+                        </wps:spPr>
+                        <wps:style>
+                          <a:lnRef idx="1">
+                            <a:srgbClr val="888888"/>
+                          </a:lnRef>
+                          <a:fillRef idx="0">
+                            <a:srgbClr val="000000">
+                              <a:alpha val="0"/>
+                            </a:srgbClr>
+                          </a:fillRef>
+                          <a:effectRef idx="0">
+                            <a:scrgbClr r="0" g="0" b="0"/>
+                          </a:effectRef>
+                          <a:fontRef idx="none"/>
+                        </wps:style>
+                        <wps:bodyPr/>
+                      </wps:wsp>
+                    </wpg:wgp>
+                  </a:graphicData>
+                </a:graphic>
+                <wp14:sizeRelH relativeFrom="margin">
+                  <wp14:pctWidth>0</wp14:pctWidth>
+                </wp14:sizeRelH>
+                <wp14:sizeRelV relativeFrom="margin">
+                  <wp14:pctHeight>0</wp14:pctHeight>
+                </wp14:sizeRelV>
+              </wp:anchor>
+            </w:drawing>
+          </mc:Choice>
+          <mc:Fallback>
+            <w:pict>
+              <v:group w14:anchorId="1D6317AC" id="Group 926771228" o:spid="_x0000_s1026" style="position:absolute;margin-left:12.3pt;margin-top:47.15pt;width:543.6pt;height:12.4pt;z-index:251662336;mso-width-relative:margin;mso-height-relative:margin" coordsize="58674,127" o:gfxdata="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">
+                <v:shape id="Shape 904" o:spid="_x0000_s1027" style="position:absolute;width:58674;height:0;visibility:visible;mso-wrap-style:square;v-text-anchor:top" coordsize="5867400,0" o:gfxdata="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" path="m,l5867400,e" filled="f" strokecolor="#888" strokeweight="1pt">
+                  <v:stroke miterlimit="83231f" joinstyle="miter"/>
+                  <v:path arrowok="t" textboxrect="0,0,5867400,0"/>
+                </v:shape>
+                <w10:wrap type="square"/>
+              </v:group>
+            </w:pict>
+          </mc:Fallback>
+        </mc:AlternateContent>
+      </w:r>
+    </w:p>
+    <w:p>
+      <w:pPr>
+        <w:spacing w:after="489" w:line="259" w:lineRule="auto"/>
+        <w:ind w:left="0" w:firstLine="0"/>
+      </w:pPr>
+    </w:p>
+    <w:p>
+      <w:pPr>
         <w:spacing w:after="489" w:line="259" w:lineRule="auto"/>
         <w:ind w:left="0" w:firstLine="0"/>
         <w:jc w:val="right"/>
@@ -1703,6 +2826,7 @@
         <w:ind w:left="-993" w:firstLine="0"/>
       </w:pPr>
       <w:r>
+        <w:lastRenderedPageBreak/>
         <w:t xml:space="preserve"> </w:t>
       </w:r>
     </w:p>
@@ -2140,6 +3264,208 @@
     </w:lvl>
   </w:abstractNum>
   <w:abstractNum w:abstractNumId="2" w15:restartNumberingAfterBreak="0">
+    <w:nsid w:val="0CC93AFE"/>
+    <w:multiLevelType w:val="hybridMultilevel"/>
+    <w:tmpl w:val="DF50C546"/>
+    <w:lvl w:ilvl="0" w:tplc="3D04389C">
+      <w:start w:val="9"/>
+      <w:numFmt w:val="decimal"/>
+      <w:lvlText w:val="%1."/>
+      <w:lvlJc w:val="left"/>
+      <w:pPr>
+        <w:ind w:left="1140" w:hanging="360"/>
+      </w:pPr>
+      <w:rPr>
+        <w:rFonts w:hint="default"/>
+      </w:rPr>
+    </w:lvl>
+    <w:lvl w:ilvl="1" w:tplc="40090019" w:tentative="1">
+      <w:start w:val="1"/>
+      <w:numFmt w:val="lowerLetter"/>
+      <w:lvlText w:val="%2."/>
+      <w:lvlJc w:val="left"/>
+      <w:pPr>
+        <w:ind w:left="1440" w:hanging="360"/>
+      </w:pPr>
+    </w:lvl>
+    <w:lvl w:ilvl="2" w:tplc="4009001B" w:tentative="1">
+      <w:start w:val="1"/>
+      <w:numFmt w:val="lowerRoman"/>
+      <w:lvlText w:val="%3."/>
+      <w:lvlJc w:val="right"/>
+      <w:pPr>
+        <w:ind w:left="2160" w:hanging="180"/>
+      </w:pPr>
+    </w:lvl>
+    <w:lvl w:ilvl="3" w:tplc="4009000F" w:tentative="1">
+      <w:start w:val="1"/>
+      <w:numFmt w:val="decimal"/>
+      <w:lvlText w:val="%4."/>
+      <w:lvlJc w:val="left"/>
+      <w:pPr>
+        <w:ind w:left="2880" w:hanging="360"/>
+      </w:pPr>
+    </w:lvl>
+    <w:lvl w:ilvl="4" w:tplc="40090019" w:tentative="1">
+      <w:start w:val="1"/>
+      <w:numFmt w:val="lowerLetter"/>
+      <w:lvlText w:val="%5."/>
+      <w:lvlJc w:val="left"/>
+      <w:pPr>
+        <w:ind w:left="3600" w:hanging="360"/>
+      </w:pPr>
+    </w:lvl>
+    <w:lvl w:ilvl="5" w:tplc="4009001B" w:tentative="1">
+      <w:start w:val="1"/>
+      <w:numFmt w:val="lowerRoman"/>
+      <w:lvlText w:val="%6."/>
+      <w:lvlJc w:val="right"/>
+      <w:pPr>
+        <w:ind w:left="4320" w:hanging="180"/>
+      </w:pPr>
+    </w:lvl>
+    <w:lvl w:ilvl="6" w:tplc="4009000F" w:tentative="1">
+      <w:start w:val="1"/>
+      <w:numFmt w:val="decimal"/>
+      <w:lvlText w:val="%7."/>
+      <w:lvlJc w:val="left"/>
+      <w:pPr>
+        <w:ind w:left="5040" w:hanging="360"/>
+      </w:pPr>
+    </w:lvl>
+    <w:lvl w:ilvl="7" w:tplc="40090019" w:tentative="1">
+      <w:start w:val="1"/>
+      <w:numFmt w:val="lowerLetter"/>
+      <w:lvlText w:val="%8."/>
+      <w:lvlJc w:val="left"/>
+      <w:pPr>
+        <w:ind w:left="5760" w:hanging="360"/>
+      </w:pPr>
+    </w:lvl>
+    <w:lvl w:ilvl="8" w:tplc="4009001B" w:tentative="1">
+      <w:start w:val="1"/>
+      <w:numFmt w:val="lowerRoman"/>
+      <w:lvlText w:val="%9."/>
+      <w:lvlJc w:val="right"/>
+      <w:pPr>
+        <w:ind w:left="6480" w:hanging="180"/>
+      </w:pPr>
+    </w:lvl>
+  </w:abstractNum>
+  <w:abstractNum w:abstractNumId="3" w15:restartNumberingAfterBreak="0">
+    <w:nsid w:val="16601160"/>
+    <w:multiLevelType w:val="hybridMultilevel"/>
+    <w:tmpl w:val="CC80EA7E"/>
+    <w:lvl w:ilvl="0" w:tplc="40090001">
+      <w:start w:val="1"/>
+      <w:numFmt w:val="bullet"/>
+      <w:lvlText w:val=""/>
+      <w:lvlJc w:val="left"/>
+      <w:pPr>
+        <w:ind w:left="1070" w:hanging="360"/>
+      </w:pPr>
+      <w:rPr>
+        <w:rFonts w:ascii="Symbol" w:hAnsi="Symbol" w:hint="default"/>
+      </w:rPr>
+    </w:lvl>
+    <w:lvl w:ilvl="1" w:tplc="FFFFFFFF" w:tentative="1">
+      <w:start w:val="1"/>
+      <w:numFmt w:val="bullet"/>
+      <w:lvlText w:val="o"/>
+      <w:lvlJc w:val="left"/>
+      <w:pPr>
+        <w:ind w:left="2505" w:hanging="360"/>
+      </w:pPr>
+      <w:rPr>
+        <w:rFonts w:ascii="Courier New" w:hAnsi="Courier New" w:cs="Courier New" w:hint="default"/>
+      </w:rPr>
+    </w:lvl>
+    <w:lvl w:ilvl="2" w:tplc="FFFFFFFF" w:tentative="1">
+      <w:start w:val="1"/>
+      <w:numFmt w:val="bullet"/>
+      <w:lvlText w:val=""/>
+      <w:lvlJc w:val="left"/>
+      <w:pPr>
+        <w:ind w:left="3225" w:hanging="360"/>
+      </w:pPr>
+      <w:rPr>
+        <w:rFonts w:ascii="Wingdings" w:hAnsi="Wingdings" w:hint="default"/>
+      </w:rPr>
+    </w:lvl>
+    <w:lvl w:ilvl="3" w:tplc="FFFFFFFF" w:tentative="1">
+      <w:start w:val="1"/>
+      <w:numFmt w:val="bullet"/>
+      <w:lvlText w:val=""/>
+      <w:lvlJc w:val="left"/>
+      <w:pPr>
+        <w:ind w:left="3945" w:hanging="360"/>
+      </w:pPr>
+      <w:rPr>
+        <w:rFonts w:ascii="Symbol" w:hAnsi="Symbol" w:hint="default"/>
+      </w:rPr>
+    </w:lvl>
+    <w:lvl w:ilvl="4" w:tplc="FFFFFFFF" w:tentative="1">
+      <w:start w:val="1"/>
+      <w:numFmt w:val="bullet"/>
+      <w:lvlText w:val="o"/>
+      <w:lvlJc w:val="left"/>
+      <w:pPr>
+        <w:ind w:left="4665" w:hanging="360"/>
+      </w:pPr>
+      <w:rPr>
+        <w:rFonts w:ascii="Courier New" w:hAnsi="Courier New" w:cs="Courier New" w:hint="default"/>
+      </w:rPr>
+    </w:lvl>
+    <w:lvl w:ilvl="5" w:tplc="FFFFFFFF" w:tentative="1">
+      <w:start w:val="1"/>
+      <w:numFmt w:val="bullet"/>
+      <w:lvlText w:val=""/>
+      <w:lvlJc w:val="left"/>
+      <w:pPr>
+        <w:ind w:left="5385" w:hanging="360"/>
+      </w:pPr>
+      <w:rPr>
+        <w:rFonts w:ascii="Wingdings" w:hAnsi="Wingdings" w:hint="default"/>
+      </w:rPr>
+    </w:lvl>
+    <w:lvl w:ilvl="6" w:tplc="FFFFFFFF" w:tentative="1">
+      <w:start w:val="1"/>
+      <w:numFmt w:val="bullet"/>
+      <w:lvlText w:val=""/>
+      <w:lvlJc w:val="left"/>
+      <w:pPr>
+        <w:ind w:left="6105" w:hanging="360"/>
+      </w:pPr>
+      <w:rPr>
+        <w:rFonts w:ascii="Symbol" w:hAnsi="Symbol" w:hint="default"/>
+      </w:rPr>
+    </w:lvl>
+    <w:lvl w:ilvl="7" w:tplc="FFFFFFFF" w:tentative="1">
+      <w:start w:val="1"/>
+      <w:numFmt w:val="bullet"/>
+      <w:lvlText w:val="o"/>
+      <w:lvlJc w:val="left"/>
+      <w:pPr>
+        <w:ind w:left="6825" w:hanging="360"/>
+      </w:pPr>
+      <w:rPr>
+        <w:rFonts w:ascii="Courier New" w:hAnsi="Courier New" w:cs="Courier New" w:hint="default"/>
+      </w:rPr>
+    </w:lvl>
+    <w:lvl w:ilvl="8" w:tplc="FFFFFFFF" w:tentative="1">
+      <w:start w:val="1"/>
+      <w:numFmt w:val="bullet"/>
+      <w:lvlText w:val=""/>
+      <w:lvlJc w:val="left"/>
+      <w:pPr>
+        <w:ind w:left="7545" w:hanging="360"/>
+      </w:pPr>
+      <w:rPr>
+        <w:rFonts w:ascii="Wingdings" w:hAnsi="Wingdings" w:hint="default"/>
+      </w:rPr>
+    </w:lvl>
+  </w:abstractNum>
+  <w:abstractNum w:abstractNumId="4" w15:restartNumberingAfterBreak="0">
     <w:nsid w:val="16C24807"/>
     <w:multiLevelType w:val="hybridMultilevel"/>
     <w:tmpl w:val="EDDA88B4"/>
@@ -2237,7 +3563,156 @@
       </w:pPr>
     </w:lvl>
   </w:abstractNum>
-  <w:abstractNum w:abstractNumId="3" w15:restartNumberingAfterBreak="0">
+  <w:abstractNum w:abstractNumId="5" w15:restartNumberingAfterBreak="0">
+    <w:nsid w:val="180F2967"/>
+    <w:multiLevelType w:val="multilevel"/>
+    <w:tmpl w:val="05B0A8AC"/>
+    <w:lvl w:ilvl="0">
+      <w:start w:val="1"/>
+      <w:numFmt w:val="bullet"/>
+      <w:lvlText w:val=""/>
+      <w:lvlJc w:val="left"/>
+      <w:pPr>
+        <w:tabs>
+          <w:tab w:val="num" w:pos="720"/>
+        </w:tabs>
+        <w:ind w:left="720" w:hanging="360"/>
+      </w:pPr>
+      <w:rPr>
+        <w:rFonts w:ascii="Symbol" w:hAnsi="Symbol" w:hint="default"/>
+        <w:sz w:val="20"/>
+      </w:rPr>
+    </w:lvl>
+    <w:lvl w:ilvl="1" w:tentative="1">
+      <w:start w:val="1"/>
+      <w:numFmt w:val="bullet"/>
+      <w:lvlText w:val="o"/>
+      <w:lvlJc w:val="left"/>
+      <w:pPr>
+        <w:tabs>
+          <w:tab w:val="num" w:pos="1440"/>
+        </w:tabs>
+        <w:ind w:left="1440" w:hanging="360"/>
+      </w:pPr>
+      <w:rPr>
+        <w:rFonts w:ascii="Courier New" w:hAnsi="Courier New" w:hint="default"/>
+        <w:sz w:val="20"/>
+      </w:rPr>
+    </w:lvl>
+    <w:lvl w:ilvl="2" w:tentative="1">
+      <w:start w:val="1"/>
+      <w:numFmt w:val="bullet"/>
+      <w:lvlText w:val=""/>
+      <w:lvlJc w:val="left"/>
+      <w:pPr>
+        <w:tabs>
+          <w:tab w:val="num" w:pos="2160"/>
+        </w:tabs>
+        <w:ind w:left="2160" w:hanging="360"/>
+      </w:pPr>
+      <w:rPr>
+        <w:rFonts w:ascii="Wingdings" w:hAnsi="Wingdings" w:hint="default"/>
+        <w:sz w:val="20"/>
+      </w:rPr>
+    </w:lvl>
+    <w:lvl w:ilvl="3" w:tentative="1">
+      <w:start w:val="1"/>
+      <w:numFmt w:val="bullet"/>
+      <w:lvlText w:val=""/>
+      <w:lvlJc w:val="left"/>
+      <w:pPr>
+        <w:tabs>
+          <w:tab w:val="num" w:pos="2880"/>
+        </w:tabs>
+        <w:ind w:left="2880" w:hanging="360"/>
+      </w:pPr>
+      <w:rPr>
+        <w:rFonts w:ascii="Wingdings" w:hAnsi="Wingdings" w:hint="default"/>
+        <w:sz w:val="20"/>
+      </w:rPr>
+    </w:lvl>
+    <w:lvl w:ilvl="4" w:tentative="1">
+      <w:start w:val="1"/>
+      <w:numFmt w:val="bullet"/>
+      <w:lvlText w:val=""/>
+      <w:lvlJc w:val="left"/>
+      <w:pPr>
+        <w:tabs>
+          <w:tab w:val="num" w:pos="3600"/>
+        </w:tabs>
+        <w:ind w:left="3600" w:hanging="360"/>
+      </w:pPr>
+      <w:rPr>
+        <w:rFonts w:ascii="Wingdings" w:hAnsi="Wingdings" w:hint="default"/>
+        <w:sz w:val="20"/>
+      </w:rPr>
+    </w:lvl>
+    <w:lvl w:ilvl="5" w:tentative="1">
+      <w:start w:val="1"/>
+      <w:numFmt w:val="bullet"/>
+      <w:lvlText w:val=""/>
+      <w:lvlJc w:val="left"/>
+      <w:pPr>
+        <w:tabs>
+          <w:tab w:val="num" w:pos="4320"/>
+        </w:tabs>
+        <w:ind w:left="4320" w:hanging="360"/>
+      </w:pPr>
+      <w:rPr>
+        <w:rFonts w:ascii="Wingdings" w:hAnsi="Wingdings" w:hint="default"/>
+        <w:sz w:val="20"/>
+      </w:rPr>
+    </w:lvl>
+    <w:lvl w:ilvl="6" w:tentative="1">
+      <w:start w:val="1"/>
+      <w:numFmt w:val="bullet"/>
+      <w:lvlText w:val=""/>
+      <w:lvlJc w:val="left"/>
+      <w:pPr>
+        <w:tabs>
+          <w:tab w:val="num" w:pos="5040"/>
+        </w:tabs>
+        <w:ind w:left="5040" w:hanging="360"/>
+      </w:pPr>
+      <w:rPr>
+        <w:rFonts w:ascii="Wingdings" w:hAnsi="Wingdings" w:hint="default"/>
+        <w:sz w:val="20"/>
+      </w:rPr>
+    </w:lvl>
+    <w:lvl w:ilvl="7" w:tentative="1">
+      <w:start w:val="1"/>
+      <w:numFmt w:val="bullet"/>
+      <w:lvlText w:val=""/>
+      <w:lvlJc w:val="left"/>
+      <w:pPr>
+        <w:tabs>
+          <w:tab w:val="num" w:pos="5760"/>
+        </w:tabs>
+        <w:ind w:left="5760" w:hanging="360"/>
+      </w:pPr>
+      <w:rPr>
+        <w:rFonts w:ascii="Wingdings" w:hAnsi="Wingdings" w:hint="default"/>
+        <w:sz w:val="20"/>
+      </w:rPr>
+    </w:lvl>
+    <w:lvl w:ilvl="8" w:tentative="1">
+      <w:start w:val="1"/>
+      <w:numFmt w:val="bullet"/>
+      <w:lvlText w:val=""/>
+      <w:lvlJc w:val="left"/>
+      <w:pPr>
+        <w:tabs>
+          <w:tab w:val="num" w:pos="6480"/>
+        </w:tabs>
+        <w:ind w:left="6480" w:hanging="360"/>
+      </w:pPr>
+      <w:rPr>
+        <w:rFonts w:ascii="Wingdings" w:hAnsi="Wingdings" w:hint="default"/>
+        <w:sz w:val="20"/>
+      </w:rPr>
+    </w:lvl>
+  </w:abstractNum>
+  <w:abstractNum w:abstractNumId="6" w15:restartNumberingAfterBreak="0">
     <w:nsid w:val="19771568"/>
     <w:multiLevelType w:val="hybridMultilevel"/>
     <w:tmpl w:val="D4C66A50"/>
@@ -2448,7 +3923,7 @@
       </w:rPr>
     </w:lvl>
   </w:abstractNum>
-  <w:abstractNum w:abstractNumId="4" w15:restartNumberingAfterBreak="0">
+  <w:abstractNum w:abstractNumId="7" w15:restartNumberingAfterBreak="0">
     <w:nsid w:val="2286296D"/>
     <w:multiLevelType w:val="hybridMultilevel"/>
     <w:tmpl w:val="E9587D74"/>
@@ -2561,7 +4036,7 @@
       </w:rPr>
     </w:lvl>
   </w:abstractNum>
-  <w:abstractNum w:abstractNumId="5" w15:restartNumberingAfterBreak="0">
+  <w:abstractNum w:abstractNumId="8" w15:restartNumberingAfterBreak="0">
     <w:nsid w:val="243D6A59"/>
     <w:multiLevelType w:val="hybridMultilevel"/>
     <w:tmpl w:val="3184F9EC"/>
@@ -2772,7 +4247,120 @@
       </w:rPr>
     </w:lvl>
   </w:abstractNum>
-  <w:abstractNum w:abstractNumId="6" w15:restartNumberingAfterBreak="0">
+  <w:abstractNum w:abstractNumId="9" w15:restartNumberingAfterBreak="0">
+    <w:nsid w:val="28FC037D"/>
+    <w:multiLevelType w:val="hybridMultilevel"/>
+    <w:tmpl w:val="1BD4FF26"/>
+    <w:lvl w:ilvl="0" w:tplc="40090003">
+      <w:start w:val="1"/>
+      <w:numFmt w:val="bullet"/>
+      <w:lvlText w:val="o"/>
+      <w:lvlJc w:val="left"/>
+      <w:pPr>
+        <w:ind w:left="720" w:hanging="360"/>
+      </w:pPr>
+      <w:rPr>
+        <w:rFonts w:ascii="Courier New" w:hAnsi="Courier New" w:cs="Courier New" w:hint="default"/>
+      </w:rPr>
+    </w:lvl>
+    <w:lvl w:ilvl="1" w:tplc="40090003" w:tentative="1">
+      <w:start w:val="1"/>
+      <w:numFmt w:val="bullet"/>
+      <w:lvlText w:val="o"/>
+      <w:lvlJc w:val="left"/>
+      <w:pPr>
+        <w:ind w:left="1440" w:hanging="360"/>
+      </w:pPr>
+      <w:rPr>
+        <w:rFonts w:ascii="Courier New" w:hAnsi="Courier New" w:cs="Courier New" w:hint="default"/>
+      </w:rPr>
+    </w:lvl>
+    <w:lvl w:ilvl="2" w:tplc="40090005" w:tentative="1">
+      <w:start w:val="1"/>
+      <w:numFmt w:val="bullet"/>
+      <w:lvlText w:val=""/>
+      <w:lvlJc w:val="left"/>
+      <w:pPr>
+        <w:ind w:left="2160" w:hanging="360"/>
+      </w:pPr>
+      <w:rPr>
+        <w:rFonts w:ascii="Wingdings" w:hAnsi="Wingdings" w:hint="default"/>
+      </w:rPr>
+    </w:lvl>
+    <w:lvl w:ilvl="3" w:tplc="40090001" w:tentative="1">
+      <w:start w:val="1"/>
+      <w:numFmt w:val="bullet"/>
+      <w:lvlText w:val=""/>
+      <w:lvlJc w:val="left"/>
+      <w:pPr>
+        <w:ind w:left="2880" w:hanging="360"/>
+      </w:pPr>
+      <w:rPr>
+        <w:rFonts w:ascii="Symbol" w:hAnsi="Symbol" w:hint="default"/>
+      </w:rPr>
+    </w:lvl>
+    <w:lvl w:ilvl="4" w:tplc="40090003" w:tentative="1">
+      <w:start w:val="1"/>
+      <w:numFmt w:val="bullet"/>
+      <w:lvlText w:val="o"/>
+      <w:lvlJc w:val="left"/>
+      <w:pPr>
+        <w:ind w:left="3600" w:hanging="360"/>
+      </w:pPr>
+      <w:rPr>
+        <w:rFonts w:ascii="Courier New" w:hAnsi="Courier New" w:cs="Courier New" w:hint="default"/>
+      </w:rPr>
+    </w:lvl>
+    <w:lvl w:ilvl="5" w:tplc="40090005" w:tentative="1">
+      <w:start w:val="1"/>
+      <w:numFmt w:val="bullet"/>
+      <w:lvlText w:val=""/>
+      <w:lvlJc w:val="left"/>
+      <w:pPr>
+        <w:ind w:left="4320" w:hanging="360"/>
+      </w:pPr>
+      <w:rPr>
+        <w:rFonts w:ascii="Wingdings" w:hAnsi="Wingdings" w:hint="default"/>
+      </w:rPr>
+    </w:lvl>
+    <w:lvl w:ilvl="6" w:tplc="40090001" w:tentative="1">
+      <w:start w:val="1"/>
+      <w:numFmt w:val="bullet"/>
+      <w:lvlText w:val=""/>
+      <w:lvlJc w:val="left"/>
+      <w:pPr>
+        <w:ind w:left="5040" w:hanging="360"/>
+      </w:pPr>
+      <w:rPr>
+        <w:rFonts w:ascii="Symbol" w:hAnsi="Symbol" w:hint="default"/>
+      </w:rPr>
+    </w:lvl>
+    <w:lvl w:ilvl="7" w:tplc="40090003" w:tentative="1">
+      <w:start w:val="1"/>
+      <w:numFmt w:val="bullet"/>
+      <w:lvlText w:val="o"/>
+      <w:lvlJc w:val="left"/>
+      <w:pPr>
+        <w:ind w:left="5760" w:hanging="360"/>
+      </w:pPr>
+      <w:rPr>
+        <w:rFonts w:ascii="Courier New" w:hAnsi="Courier New" w:cs="Courier New" w:hint="default"/>
+      </w:rPr>
+    </w:lvl>
+    <w:lvl w:ilvl="8" w:tplc="40090005" w:tentative="1">
+      <w:start w:val="1"/>
+      <w:numFmt w:val="bullet"/>
+      <w:lvlText w:val=""/>
+      <w:lvlJc w:val="left"/>
+      <w:pPr>
+        <w:ind w:left="6480" w:hanging="360"/>
+      </w:pPr>
+      <w:rPr>
+        <w:rFonts w:ascii="Wingdings" w:hAnsi="Wingdings" w:hint="default"/>
+      </w:rPr>
+    </w:lvl>
+  </w:abstractNum>
+  <w:abstractNum w:abstractNumId="10" w15:restartNumberingAfterBreak="0">
     <w:nsid w:val="2C403C6E"/>
     <w:multiLevelType w:val="hybridMultilevel"/>
     <w:tmpl w:val="109A545A"/>
@@ -2983,7 +4571,156 @@
       </w:rPr>
     </w:lvl>
   </w:abstractNum>
-  <w:abstractNum w:abstractNumId="7" w15:restartNumberingAfterBreak="0">
+  <w:abstractNum w:abstractNumId="11" w15:restartNumberingAfterBreak="0">
+    <w:nsid w:val="2F185C8C"/>
+    <w:multiLevelType w:val="multilevel"/>
+    <w:tmpl w:val="5CD49BCA"/>
+    <w:lvl w:ilvl="0">
+      <w:start w:val="1"/>
+      <w:numFmt w:val="bullet"/>
+      <w:lvlText w:val=""/>
+      <w:lvlJc w:val="left"/>
+      <w:pPr>
+        <w:tabs>
+          <w:tab w:val="num" w:pos="720"/>
+        </w:tabs>
+        <w:ind w:left="720" w:hanging="360"/>
+      </w:pPr>
+      <w:rPr>
+        <w:rFonts w:ascii="Symbol" w:hAnsi="Symbol" w:hint="default"/>
+        <w:sz w:val="20"/>
+      </w:rPr>
+    </w:lvl>
+    <w:lvl w:ilvl="1" w:tentative="1">
+      <w:start w:val="1"/>
+      <w:numFmt w:val="bullet"/>
+      <w:lvlText w:val="o"/>
+      <w:lvlJc w:val="left"/>
+      <w:pPr>
+        <w:tabs>
+          <w:tab w:val="num" w:pos="1440"/>
+        </w:tabs>
+        <w:ind w:left="1440" w:hanging="360"/>
+      </w:pPr>
+      <w:rPr>
+        <w:rFonts w:ascii="Courier New" w:hAnsi="Courier New" w:hint="default"/>
+        <w:sz w:val="20"/>
+      </w:rPr>
+    </w:lvl>
+    <w:lvl w:ilvl="2" w:tentative="1">
+      <w:start w:val="1"/>
+      <w:numFmt w:val="bullet"/>
+      <w:lvlText w:val=""/>
+      <w:lvlJc w:val="left"/>
+      <w:pPr>
+        <w:tabs>
+          <w:tab w:val="num" w:pos="2160"/>
+        </w:tabs>
+        <w:ind w:left="2160" w:hanging="360"/>
+      </w:pPr>
+      <w:rPr>
+        <w:rFonts w:ascii="Wingdings" w:hAnsi="Wingdings" w:hint="default"/>
+        <w:sz w:val="20"/>
+      </w:rPr>
+    </w:lvl>
+    <w:lvl w:ilvl="3" w:tentative="1">
+      <w:start w:val="1"/>
+      <w:numFmt w:val="bullet"/>
+      <w:lvlText w:val=""/>
+      <w:lvlJc w:val="left"/>
+      <w:pPr>
+        <w:tabs>
+          <w:tab w:val="num" w:pos="2880"/>
+        </w:tabs>
+        <w:ind w:left="2880" w:hanging="360"/>
+      </w:pPr>
+      <w:rPr>
+        <w:rFonts w:ascii="Wingdings" w:hAnsi="Wingdings" w:hint="default"/>
+        <w:sz w:val="20"/>
+      </w:rPr>
+    </w:lvl>
+    <w:lvl w:ilvl="4" w:tentative="1">
+      <w:start w:val="1"/>
+      <w:numFmt w:val="bullet"/>
+      <w:lvlText w:val=""/>
+      <w:lvlJc w:val="left"/>
+      <w:pPr>
+        <w:tabs>
+          <w:tab w:val="num" w:pos="3600"/>
+        </w:tabs>
+        <w:ind w:left="3600" w:hanging="360"/>
+      </w:pPr>
+      <w:rPr>
+        <w:rFonts w:ascii="Wingdings" w:hAnsi="Wingdings" w:hint="default"/>
+        <w:sz w:val="20"/>
+      </w:rPr>
+    </w:lvl>
+    <w:lvl w:ilvl="5" w:tentative="1">
+      <w:start w:val="1"/>
+      <w:numFmt w:val="bullet"/>
+      <w:lvlText w:val=""/>
+      <w:lvlJc w:val="left"/>
+      <w:pPr>
+        <w:tabs>
+          <w:tab w:val="num" w:pos="4320"/>
+        </w:tabs>
+        <w:ind w:left="4320" w:hanging="360"/>
+      </w:pPr>
+      <w:rPr>
+        <w:rFonts w:ascii="Wingdings" w:hAnsi="Wingdings" w:hint="default"/>
+        <w:sz w:val="20"/>
+      </w:rPr>
+    </w:lvl>
+    <w:lvl w:ilvl="6" w:tentative="1">
+      <w:start w:val="1"/>
+      <w:numFmt w:val="bullet"/>
+      <w:lvlText w:val=""/>
+      <w:lvlJc w:val="left"/>
+      <w:pPr>
+        <w:tabs>
+          <w:tab w:val="num" w:pos="5040"/>
+        </w:tabs>
+        <w:ind w:left="5040" w:hanging="360"/>
+      </w:pPr>
+      <w:rPr>
+        <w:rFonts w:ascii="Wingdings" w:hAnsi="Wingdings" w:hint="default"/>
+        <w:sz w:val="20"/>
+      </w:rPr>
+    </w:lvl>
+    <w:lvl w:ilvl="7" w:tentative="1">
+      <w:start w:val="1"/>
+      <w:numFmt w:val="bullet"/>
+      <w:lvlText w:val=""/>
+      <w:lvlJc w:val="left"/>
+      <w:pPr>
+        <w:tabs>
+          <w:tab w:val="num" w:pos="5760"/>
+        </w:tabs>
+        <w:ind w:left="5760" w:hanging="360"/>
+      </w:pPr>
+      <w:rPr>
+        <w:rFonts w:ascii="Wingdings" w:hAnsi="Wingdings" w:hint="default"/>
+        <w:sz w:val="20"/>
+      </w:rPr>
+    </w:lvl>
+    <w:lvl w:ilvl="8" w:tentative="1">
+      <w:start w:val="1"/>
+      <w:numFmt w:val="bullet"/>
+      <w:lvlText w:val=""/>
+      <w:lvlJc w:val="left"/>
+      <w:pPr>
+        <w:tabs>
+          <w:tab w:val="num" w:pos="6480"/>
+        </w:tabs>
+        <w:ind w:left="6480" w:hanging="360"/>
+      </w:pPr>
+      <w:rPr>
+        <w:rFonts w:ascii="Wingdings" w:hAnsi="Wingdings" w:hint="default"/>
+        <w:sz w:val="20"/>
+      </w:rPr>
+    </w:lvl>
+  </w:abstractNum>
+  <w:abstractNum w:abstractNumId="12" w15:restartNumberingAfterBreak="0">
     <w:nsid w:val="313924DF"/>
     <w:multiLevelType w:val="hybridMultilevel"/>
     <w:tmpl w:val="9F981730"/>
@@ -3096,7 +4833,7 @@
       </w:rPr>
     </w:lvl>
   </w:abstractNum>
-  <w:abstractNum w:abstractNumId="8" w15:restartNumberingAfterBreak="0">
+  <w:abstractNum w:abstractNumId="13" w15:restartNumberingAfterBreak="0">
     <w:nsid w:val="330D4149"/>
     <w:multiLevelType w:val="hybridMultilevel"/>
     <w:tmpl w:val="8B7EE068"/>
@@ -3307,7 +5044,7 @@
       </w:rPr>
     </w:lvl>
   </w:abstractNum>
-  <w:abstractNum w:abstractNumId="9" w15:restartNumberingAfterBreak="0">
+  <w:abstractNum w:abstractNumId="14" w15:restartNumberingAfterBreak="0">
     <w:nsid w:val="34141945"/>
     <w:multiLevelType w:val="hybridMultilevel"/>
     <w:tmpl w:val="83EED976"/>
@@ -3420,7 +5157,7 @@
       </w:rPr>
     </w:lvl>
   </w:abstractNum>
-  <w:abstractNum w:abstractNumId="10" w15:restartNumberingAfterBreak="0">
+  <w:abstractNum w:abstractNumId="15" w15:restartNumberingAfterBreak="0">
     <w:nsid w:val="3A03363B"/>
     <w:multiLevelType w:val="hybridMultilevel"/>
     <w:tmpl w:val="6DB8C5F4"/>
@@ -3632,7 +5369,120 @@
       </w:rPr>
     </w:lvl>
   </w:abstractNum>
-  <w:abstractNum w:abstractNumId="11" w15:restartNumberingAfterBreak="0">
+  <w:abstractNum w:abstractNumId="16" w15:restartNumberingAfterBreak="0">
+    <w:nsid w:val="414E21DB"/>
+    <w:multiLevelType w:val="hybridMultilevel"/>
+    <w:tmpl w:val="B95EDC64"/>
+    <w:lvl w:ilvl="0" w:tplc="40090003">
+      <w:start w:val="1"/>
+      <w:numFmt w:val="bullet"/>
+      <w:lvlText w:val="o"/>
+      <w:lvlJc w:val="left"/>
+      <w:pPr>
+        <w:ind w:left="1070" w:hanging="360"/>
+      </w:pPr>
+      <w:rPr>
+        <w:rFonts w:ascii="Courier New" w:hAnsi="Courier New" w:cs="Courier New" w:hint="default"/>
+      </w:rPr>
+    </w:lvl>
+    <w:lvl w:ilvl="1" w:tplc="FFFFFFFF" w:tentative="1">
+      <w:start w:val="1"/>
+      <w:numFmt w:val="bullet"/>
+      <w:lvlText w:val="o"/>
+      <w:lvlJc w:val="left"/>
+      <w:pPr>
+        <w:ind w:left="2505" w:hanging="360"/>
+      </w:pPr>
+      <w:rPr>
+        <w:rFonts w:ascii="Courier New" w:hAnsi="Courier New" w:cs="Courier New" w:hint="default"/>
+      </w:rPr>
+    </w:lvl>
+    <w:lvl w:ilvl="2" w:tplc="FFFFFFFF" w:tentative="1">
+      <w:start w:val="1"/>
+      <w:numFmt w:val="bullet"/>
+      <w:lvlText w:val=""/>
+      <w:lvlJc w:val="left"/>
+      <w:pPr>
+        <w:ind w:left="3225" w:hanging="360"/>
+      </w:pPr>
+      <w:rPr>
+        <w:rFonts w:ascii="Wingdings" w:hAnsi="Wingdings" w:hint="default"/>
+      </w:rPr>
+    </w:lvl>
+    <w:lvl w:ilvl="3" w:tplc="FFFFFFFF" w:tentative="1">
+      <w:start w:val="1"/>
+      <w:numFmt w:val="bullet"/>
+      <w:lvlText w:val=""/>
+      <w:lvlJc w:val="left"/>
+      <w:pPr>
+        <w:ind w:left="3945" w:hanging="360"/>
+      </w:pPr>
+      <w:rPr>
+        <w:rFonts w:ascii="Symbol" w:hAnsi="Symbol" w:hint="default"/>
+      </w:rPr>
+    </w:lvl>
+    <w:lvl w:ilvl="4" w:tplc="FFFFFFFF" w:tentative="1">
+      <w:start w:val="1"/>
+      <w:numFmt w:val="bullet"/>
+      <w:lvlText w:val="o"/>
+      <w:lvlJc w:val="left"/>
+      <w:pPr>
+        <w:ind w:left="4665" w:hanging="360"/>
+      </w:pPr>
+      <w:rPr>
+        <w:rFonts w:ascii="Courier New" w:hAnsi="Courier New" w:cs="Courier New" w:hint="default"/>
+      </w:rPr>
+    </w:lvl>
+    <w:lvl w:ilvl="5" w:tplc="FFFFFFFF" w:tentative="1">
+      <w:start w:val="1"/>
+      <w:numFmt w:val="bullet"/>
+      <w:lvlText w:val=""/>
+      <w:lvlJc w:val="left"/>
+      <w:pPr>
+        <w:ind w:left="5385" w:hanging="360"/>
+      </w:pPr>
+      <w:rPr>
+        <w:rFonts w:ascii="Wingdings" w:hAnsi="Wingdings" w:hint="default"/>
+      </w:rPr>
+    </w:lvl>
+    <w:lvl w:ilvl="6" w:tplc="FFFFFFFF" w:tentative="1">
+      <w:start w:val="1"/>
+      <w:numFmt w:val="bullet"/>
+      <w:lvlText w:val=""/>
+      <w:lvlJc w:val="left"/>
+      <w:pPr>
+        <w:ind w:left="6105" w:hanging="360"/>
+      </w:pPr>
+      <w:rPr>
+        <w:rFonts w:ascii="Symbol" w:hAnsi="Symbol" w:hint="default"/>
+      </w:rPr>
+    </w:lvl>
+    <w:lvl w:ilvl="7" w:tplc="FFFFFFFF" w:tentative="1">
+      <w:start w:val="1"/>
+      <w:numFmt w:val="bullet"/>
+      <w:lvlText w:val="o"/>
+      <w:lvlJc w:val="left"/>
+      <w:pPr>
+        <w:ind w:left="6825" w:hanging="360"/>
+      </w:pPr>
+      <w:rPr>
+        <w:rFonts w:ascii="Courier New" w:hAnsi="Courier New" w:cs="Courier New" w:hint="default"/>
+      </w:rPr>
+    </w:lvl>
+    <w:lvl w:ilvl="8" w:tplc="FFFFFFFF" w:tentative="1">
+      <w:start w:val="1"/>
+      <w:numFmt w:val="bullet"/>
+      <w:lvlText w:val=""/>
+      <w:lvlJc w:val="left"/>
+      <w:pPr>
+        <w:ind w:left="7545" w:hanging="360"/>
+      </w:pPr>
+      <w:rPr>
+        <w:rFonts w:ascii="Wingdings" w:hAnsi="Wingdings" w:hint="default"/>
+      </w:rPr>
+    </w:lvl>
+  </w:abstractNum>
+  <w:abstractNum w:abstractNumId="17" w15:restartNumberingAfterBreak="0">
     <w:nsid w:val="41C27319"/>
     <w:multiLevelType w:val="hybridMultilevel"/>
     <w:tmpl w:val="8E76EB12"/>
@@ -3844,7 +5694,7 @@
       </w:rPr>
     </w:lvl>
   </w:abstractNum>
-  <w:abstractNum w:abstractNumId="12" w15:restartNumberingAfterBreak="0">
+  <w:abstractNum w:abstractNumId="18" w15:restartNumberingAfterBreak="0">
     <w:nsid w:val="42DB0781"/>
     <w:multiLevelType w:val="hybridMultilevel"/>
     <w:tmpl w:val="0D40AB20"/>
@@ -3957,7 +5807,96 @@
       </w:rPr>
     </w:lvl>
   </w:abstractNum>
-  <w:abstractNum w:abstractNumId="13" w15:restartNumberingAfterBreak="0">
+  <w:abstractNum w:abstractNumId="19" w15:restartNumberingAfterBreak="0">
+    <w:nsid w:val="524C750D"/>
+    <w:multiLevelType w:val="hybridMultilevel"/>
+    <w:tmpl w:val="CB4A8C86"/>
+    <w:lvl w:ilvl="0" w:tplc="1AA6B896">
+      <w:start w:val="4"/>
+      <w:numFmt w:val="decimal"/>
+      <w:lvlText w:val="%1."/>
+      <w:lvlJc w:val="left"/>
+      <w:pPr>
+        <w:ind w:left="1140" w:hanging="360"/>
+      </w:pPr>
+      <w:rPr>
+        <w:rFonts w:hint="default"/>
+      </w:rPr>
+    </w:lvl>
+    <w:lvl w:ilvl="1" w:tplc="40090019" w:tentative="1">
+      <w:start w:val="1"/>
+      <w:numFmt w:val="lowerLetter"/>
+      <w:lvlText w:val="%2."/>
+      <w:lvlJc w:val="left"/>
+      <w:pPr>
+        <w:ind w:left="1860" w:hanging="360"/>
+      </w:pPr>
+    </w:lvl>
+    <w:lvl w:ilvl="2" w:tplc="4009001B" w:tentative="1">
+      <w:start w:val="1"/>
+      <w:numFmt w:val="lowerRoman"/>
+      <w:lvlText w:val="%3."/>
+      <w:lvlJc w:val="right"/>
+      <w:pPr>
+        <w:ind w:left="2580" w:hanging="180"/>
+      </w:pPr>
+    </w:lvl>
+    <w:lvl w:ilvl="3" w:tplc="4009000F" w:tentative="1">
+      <w:start w:val="1"/>
+      <w:numFmt w:val="decimal"/>
+      <w:lvlText w:val="%4."/>
+      <w:lvlJc w:val="left"/>
+      <w:pPr>
+        <w:ind w:left="3300" w:hanging="360"/>
+      </w:pPr>
+    </w:lvl>
+    <w:lvl w:ilvl="4" w:tplc="40090019" w:tentative="1">
+      <w:start w:val="1"/>
+      <w:numFmt w:val="lowerLetter"/>
+      <w:lvlText w:val="%5."/>
+      <w:lvlJc w:val="left"/>
+      <w:pPr>
+        <w:ind w:left="4020" w:hanging="360"/>
+      </w:pPr>
+    </w:lvl>
+    <w:lvl w:ilvl="5" w:tplc="4009001B" w:tentative="1">
+      <w:start w:val="1"/>
+      <w:numFmt w:val="lowerRoman"/>
+      <w:lvlText w:val="%6."/>
+      <w:lvlJc w:val="right"/>
+      <w:pPr>
+        <w:ind w:left="4740" w:hanging="180"/>
+      </w:pPr>
+    </w:lvl>
+    <w:lvl w:ilvl="6" w:tplc="4009000F" w:tentative="1">
+      <w:start w:val="1"/>
+      <w:numFmt w:val="decimal"/>
+      <w:lvlText w:val="%7."/>
+      <w:lvlJc w:val="left"/>
+      <w:pPr>
+        <w:ind w:left="5460" w:hanging="360"/>
+      </w:pPr>
+    </w:lvl>
+    <w:lvl w:ilvl="7" w:tplc="40090019" w:tentative="1">
+      <w:start w:val="1"/>
+      <w:numFmt w:val="lowerLetter"/>
+      <w:lvlText w:val="%8."/>
+      <w:lvlJc w:val="left"/>
+      <w:pPr>
+        <w:ind w:left="6180" w:hanging="360"/>
+      </w:pPr>
+    </w:lvl>
+    <w:lvl w:ilvl="8" w:tplc="4009001B" w:tentative="1">
+      <w:start w:val="1"/>
+      <w:numFmt w:val="lowerRoman"/>
+      <w:lvlText w:val="%9."/>
+      <w:lvlJc w:val="right"/>
+      <w:pPr>
+        <w:ind w:left="6900" w:hanging="180"/>
+      </w:pPr>
+    </w:lvl>
+  </w:abstractNum>
+  <w:abstractNum w:abstractNumId="20" w15:restartNumberingAfterBreak="0">
     <w:nsid w:val="5A872B2C"/>
     <w:multiLevelType w:val="hybridMultilevel"/>
     <w:tmpl w:val="FB4C1C26"/>
@@ -4168,7 +6107,7 @@
       </w:rPr>
     </w:lvl>
   </w:abstractNum>
-  <w:abstractNum w:abstractNumId="14" w15:restartNumberingAfterBreak="0">
+  <w:abstractNum w:abstractNumId="21" w15:restartNumberingAfterBreak="0">
     <w:nsid w:val="5D1008CC"/>
     <w:multiLevelType w:val="hybridMultilevel"/>
     <w:tmpl w:val="4AA4E53A"/>
@@ -4379,7 +6318,7 @@
       </w:rPr>
     </w:lvl>
   </w:abstractNum>
-  <w:abstractNum w:abstractNumId="15" w15:restartNumberingAfterBreak="0">
+  <w:abstractNum w:abstractNumId="22" w15:restartNumberingAfterBreak="0">
     <w:nsid w:val="61D74FC4"/>
     <w:multiLevelType w:val="hybridMultilevel"/>
     <w:tmpl w:val="B3E4C762"/>
@@ -4590,17 +6529,17 @@
       </w:rPr>
     </w:lvl>
   </w:abstractNum>
-  <w:abstractNum w:abstractNumId="16" w15:restartNumberingAfterBreak="0">
+  <w:abstractNum w:abstractNumId="23" w15:restartNumberingAfterBreak="0">
     <w:nsid w:val="6FEA3670"/>
     <w:multiLevelType w:val="hybridMultilevel"/>
-    <w:tmpl w:val="98882D72"/>
+    <w:tmpl w:val="3354867C"/>
     <w:lvl w:ilvl="0" w:tplc="40090003">
       <w:start w:val="1"/>
       <w:numFmt w:val="bullet"/>
       <w:lvlText w:val="o"/>
       <w:lvlJc w:val="left"/>
       <w:pPr>
-        <w:ind w:left="1785" w:hanging="360"/>
+        <w:ind w:left="1070" w:hanging="360"/>
       </w:pPr>
       <w:rPr>
         <w:rFonts w:ascii="Courier New" w:hAnsi="Courier New" w:cs="Courier New" w:hint="default"/>
@@ -4703,7 +6642,269 @@
       </w:rPr>
     </w:lvl>
   </w:abstractNum>
-  <w:abstractNum w:abstractNumId="17" w15:restartNumberingAfterBreak="0">
+  <w:abstractNum w:abstractNumId="24" w15:restartNumberingAfterBreak="0">
+    <w:nsid w:val="70216412"/>
+    <w:multiLevelType w:val="hybridMultilevel"/>
+    <w:tmpl w:val="8138D350"/>
+    <w:lvl w:ilvl="0" w:tplc="40090003">
+      <w:start w:val="1"/>
+      <w:numFmt w:val="bullet"/>
+      <w:lvlText w:val="o"/>
+      <w:lvlJc w:val="left"/>
+      <w:pPr>
+        <w:ind w:left="1488" w:hanging="360"/>
+      </w:pPr>
+      <w:rPr>
+        <w:rFonts w:ascii="Courier New" w:hAnsi="Courier New" w:cs="Courier New" w:hint="default"/>
+      </w:rPr>
+    </w:lvl>
+    <w:lvl w:ilvl="1" w:tplc="40090003" w:tentative="1">
+      <w:start w:val="1"/>
+      <w:numFmt w:val="bullet"/>
+      <w:lvlText w:val="o"/>
+      <w:lvlJc w:val="left"/>
+      <w:pPr>
+        <w:ind w:left="2208" w:hanging="360"/>
+      </w:pPr>
+      <w:rPr>
+        <w:rFonts w:ascii="Courier New" w:hAnsi="Courier New" w:cs="Courier New" w:hint="default"/>
+      </w:rPr>
+    </w:lvl>
+    <w:lvl w:ilvl="2" w:tplc="40090005" w:tentative="1">
+      <w:start w:val="1"/>
+      <w:numFmt w:val="bullet"/>
+      <w:lvlText w:val=""/>
+      <w:lvlJc w:val="left"/>
+      <w:pPr>
+        <w:ind w:left="2928" w:hanging="360"/>
+      </w:pPr>
+      <w:rPr>
+        <w:rFonts w:ascii="Wingdings" w:hAnsi="Wingdings" w:hint="default"/>
+      </w:rPr>
+    </w:lvl>
+    <w:lvl w:ilvl="3" w:tplc="40090001" w:tentative="1">
+      <w:start w:val="1"/>
+      <w:numFmt w:val="bullet"/>
+      <w:lvlText w:val=""/>
+      <w:lvlJc w:val="left"/>
+      <w:pPr>
+        <w:ind w:left="3648" w:hanging="360"/>
+      </w:pPr>
+      <w:rPr>
+        <w:rFonts w:ascii="Symbol" w:hAnsi="Symbol" w:hint="default"/>
+      </w:rPr>
+    </w:lvl>
+    <w:lvl w:ilvl="4" w:tplc="40090003" w:tentative="1">
+      <w:start w:val="1"/>
+      <w:numFmt w:val="bullet"/>
+      <w:lvlText w:val="o"/>
+      <w:lvlJc w:val="left"/>
+      <w:pPr>
+        <w:ind w:left="4368" w:hanging="360"/>
+      </w:pPr>
+      <w:rPr>
+        <w:rFonts w:ascii="Courier New" w:hAnsi="Courier New" w:cs="Courier New" w:hint="default"/>
+      </w:rPr>
+    </w:lvl>
+    <w:lvl w:ilvl="5" w:tplc="40090005" w:tentative="1">
+      <w:start w:val="1"/>
+      <w:numFmt w:val="bullet"/>
+      <w:lvlText w:val=""/>
+      <w:lvlJc w:val="left"/>
+      <w:pPr>
+        <w:ind w:left="5088" w:hanging="360"/>
+      </w:pPr>
+      <w:rPr>
+        <w:rFonts w:ascii="Wingdings" w:hAnsi="Wingdings" w:hint="default"/>
+      </w:rPr>
+    </w:lvl>
+    <w:lvl w:ilvl="6" w:tplc="40090001" w:tentative="1">
+      <w:start w:val="1"/>
+      <w:numFmt w:val="bullet"/>
+      <w:lvlText w:val=""/>
+      <w:lvlJc w:val="left"/>
+      <w:pPr>
+        <w:ind w:left="5808" w:hanging="360"/>
+      </w:pPr>
+      <w:rPr>
+        <w:rFonts w:ascii="Symbol" w:hAnsi="Symbol" w:hint="default"/>
+      </w:rPr>
+    </w:lvl>
+    <w:lvl w:ilvl="7" w:tplc="40090003" w:tentative="1">
+      <w:start w:val="1"/>
+      <w:numFmt w:val="bullet"/>
+      <w:lvlText w:val="o"/>
+      <w:lvlJc w:val="left"/>
+      <w:pPr>
+        <w:ind w:left="6528" w:hanging="360"/>
+      </w:pPr>
+      <w:rPr>
+        <w:rFonts w:ascii="Courier New" w:hAnsi="Courier New" w:cs="Courier New" w:hint="default"/>
+      </w:rPr>
+    </w:lvl>
+    <w:lvl w:ilvl="8" w:tplc="40090005" w:tentative="1">
+      <w:start w:val="1"/>
+      <w:numFmt w:val="bullet"/>
+      <w:lvlText w:val=""/>
+      <w:lvlJc w:val="left"/>
+      <w:pPr>
+        <w:ind w:left="7248" w:hanging="360"/>
+      </w:pPr>
+      <w:rPr>
+        <w:rFonts w:ascii="Wingdings" w:hAnsi="Wingdings" w:hint="default"/>
+      </w:rPr>
+    </w:lvl>
+  </w:abstractNum>
+  <w:abstractNum w:abstractNumId="25" w15:restartNumberingAfterBreak="0">
+    <w:nsid w:val="705A0A6D"/>
+    <w:multiLevelType w:val="multilevel"/>
+    <w:tmpl w:val="7278DFBE"/>
+    <w:lvl w:ilvl="0">
+      <w:start w:val="1"/>
+      <w:numFmt w:val="bullet"/>
+      <w:lvlText w:val=""/>
+      <w:lvlJc w:val="left"/>
+      <w:pPr>
+        <w:tabs>
+          <w:tab w:val="num" w:pos="720"/>
+        </w:tabs>
+        <w:ind w:left="720" w:hanging="360"/>
+      </w:pPr>
+      <w:rPr>
+        <w:rFonts w:ascii="Symbol" w:hAnsi="Symbol" w:hint="default"/>
+        <w:sz w:val="20"/>
+      </w:rPr>
+    </w:lvl>
+    <w:lvl w:ilvl="1" w:tentative="1">
+      <w:start w:val="1"/>
+      <w:numFmt w:val="bullet"/>
+      <w:lvlText w:val="o"/>
+      <w:lvlJc w:val="left"/>
+      <w:pPr>
+        <w:tabs>
+          <w:tab w:val="num" w:pos="1440"/>
+        </w:tabs>
+        <w:ind w:left="1440" w:hanging="360"/>
+      </w:pPr>
+      <w:rPr>
+        <w:rFonts w:ascii="Courier New" w:hAnsi="Courier New" w:hint="default"/>
+        <w:sz w:val="20"/>
+      </w:rPr>
+    </w:lvl>
+    <w:lvl w:ilvl="2" w:tentative="1">
+      <w:start w:val="1"/>
+      <w:numFmt w:val="bullet"/>
+      <w:lvlText w:val=""/>
+      <w:lvlJc w:val="left"/>
+      <w:pPr>
+        <w:tabs>
+          <w:tab w:val="num" w:pos="2160"/>
+        </w:tabs>
+        <w:ind w:left="2160" w:hanging="360"/>
+      </w:pPr>
+      <w:rPr>
+        <w:rFonts w:ascii="Wingdings" w:hAnsi="Wingdings" w:hint="default"/>
+        <w:sz w:val="20"/>
+      </w:rPr>
+    </w:lvl>
+    <w:lvl w:ilvl="3" w:tentative="1">
+      <w:start w:val="1"/>
+      <w:numFmt w:val="bullet"/>
+      <w:lvlText w:val=""/>
+      <w:lvlJc w:val="left"/>
+      <w:pPr>
+        <w:tabs>
+          <w:tab w:val="num" w:pos="2880"/>
+        </w:tabs>
+        <w:ind w:left="2880" w:hanging="360"/>
+      </w:pPr>
+      <w:rPr>
+        <w:rFonts w:ascii="Wingdings" w:hAnsi="Wingdings" w:hint="default"/>
+        <w:sz w:val="20"/>
+      </w:rPr>
+    </w:lvl>
+    <w:lvl w:ilvl="4" w:tentative="1">
+      <w:start w:val="1"/>
+      <w:numFmt w:val="bullet"/>
+      <w:lvlText w:val=""/>
+      <w:lvlJc w:val="left"/>
+      <w:pPr>
+        <w:tabs>
+          <w:tab w:val="num" w:pos="3600"/>
+        </w:tabs>
+        <w:ind w:left="3600" w:hanging="360"/>
+      </w:pPr>
+      <w:rPr>
+        <w:rFonts w:ascii="Wingdings" w:hAnsi="Wingdings" w:hint="default"/>
+        <w:sz w:val="20"/>
+      </w:rPr>
+    </w:lvl>
+    <w:lvl w:ilvl="5" w:tentative="1">
+      <w:start w:val="1"/>
+      <w:numFmt w:val="bullet"/>
+      <w:lvlText w:val=""/>
+      <w:lvlJc w:val="left"/>
+      <w:pPr>
+        <w:tabs>
+          <w:tab w:val="num" w:pos="4320"/>
+        </w:tabs>
+        <w:ind w:left="4320" w:hanging="360"/>
+      </w:pPr>
+      <w:rPr>
+        <w:rFonts w:ascii="Wingdings" w:hAnsi="Wingdings" w:hint="default"/>
+        <w:sz w:val="20"/>
+      </w:rPr>
+    </w:lvl>
+    <w:lvl w:ilvl="6" w:tentative="1">
+      <w:start w:val="1"/>
+      <w:numFmt w:val="bullet"/>
+      <w:lvlText w:val=""/>
+      <w:lvlJc w:val="left"/>
+      <w:pPr>
+        <w:tabs>
+          <w:tab w:val="num" w:pos="5040"/>
+        </w:tabs>
+        <w:ind w:left="5040" w:hanging="360"/>
+      </w:pPr>
+      <w:rPr>
+        <w:rFonts w:ascii="Wingdings" w:hAnsi="Wingdings" w:hint="default"/>
+        <w:sz w:val="20"/>
+      </w:rPr>
+    </w:lvl>
+    <w:lvl w:ilvl="7" w:tentative="1">
+      <w:start w:val="1"/>
+      <w:numFmt w:val="bullet"/>
+      <w:lvlText w:val=""/>
+      <w:lvlJc w:val="left"/>
+      <w:pPr>
+        <w:tabs>
+          <w:tab w:val="num" w:pos="5760"/>
+        </w:tabs>
+        <w:ind w:left="5760" w:hanging="360"/>
+      </w:pPr>
+      <w:rPr>
+        <w:rFonts w:ascii="Wingdings" w:hAnsi="Wingdings" w:hint="default"/>
+        <w:sz w:val="20"/>
+      </w:rPr>
+    </w:lvl>
+    <w:lvl w:ilvl="8" w:tentative="1">
+      <w:start w:val="1"/>
+      <w:numFmt w:val="bullet"/>
+      <w:lvlText w:val=""/>
+      <w:lvlJc w:val="left"/>
+      <w:pPr>
+        <w:tabs>
+          <w:tab w:val="num" w:pos="6480"/>
+        </w:tabs>
+        <w:ind w:left="6480" w:hanging="360"/>
+      </w:pPr>
+      <w:rPr>
+        <w:rFonts w:ascii="Wingdings" w:hAnsi="Wingdings" w:hint="default"/>
+        <w:sz w:val="20"/>
+      </w:rPr>
+    </w:lvl>
+  </w:abstractNum>
+  <w:abstractNum w:abstractNumId="26" w15:restartNumberingAfterBreak="0">
     <w:nsid w:val="765E4593"/>
     <w:multiLevelType w:val="hybridMultilevel"/>
     <w:tmpl w:val="A8323260"/>
@@ -4816,7 +7017,120 @@
       </w:rPr>
     </w:lvl>
   </w:abstractNum>
-  <w:abstractNum w:abstractNumId="18" w15:restartNumberingAfterBreak="0">
+  <w:abstractNum w:abstractNumId="27" w15:restartNumberingAfterBreak="0">
+    <w:nsid w:val="7AA56C24"/>
+    <w:multiLevelType w:val="hybridMultilevel"/>
+    <w:tmpl w:val="EA3E10E6"/>
+    <w:lvl w:ilvl="0" w:tplc="40090001">
+      <w:start w:val="1"/>
+      <w:numFmt w:val="bullet"/>
+      <w:lvlText w:val=""/>
+      <w:lvlJc w:val="left"/>
+      <w:pPr>
+        <w:ind w:left="720" w:hanging="360"/>
+      </w:pPr>
+      <w:rPr>
+        <w:rFonts w:ascii="Symbol" w:hAnsi="Symbol" w:hint="default"/>
+      </w:rPr>
+    </w:lvl>
+    <w:lvl w:ilvl="1" w:tplc="40090003">
+      <w:start w:val="1"/>
+      <w:numFmt w:val="bullet"/>
+      <w:lvlText w:val="o"/>
+      <w:lvlJc w:val="left"/>
+      <w:pPr>
+        <w:ind w:left="1440" w:hanging="360"/>
+      </w:pPr>
+      <w:rPr>
+        <w:rFonts w:ascii="Courier New" w:hAnsi="Courier New" w:cs="Courier New" w:hint="default"/>
+      </w:rPr>
+    </w:lvl>
+    <w:lvl w:ilvl="2" w:tplc="40090005" w:tentative="1">
+      <w:start w:val="1"/>
+      <w:numFmt w:val="bullet"/>
+      <w:lvlText w:val=""/>
+      <w:lvlJc w:val="left"/>
+      <w:pPr>
+        <w:ind w:left="2160" w:hanging="360"/>
+      </w:pPr>
+      <w:rPr>
+        <w:rFonts w:ascii="Wingdings" w:hAnsi="Wingdings" w:hint="default"/>
+      </w:rPr>
+    </w:lvl>
+    <w:lvl w:ilvl="3" w:tplc="40090001" w:tentative="1">
+      <w:start w:val="1"/>
+      <w:numFmt w:val="bullet"/>
+      <w:lvlText w:val=""/>
+      <w:lvlJc w:val="left"/>
+      <w:pPr>
+        <w:ind w:left="2880" w:hanging="360"/>
+      </w:pPr>
+      <w:rPr>
+        <w:rFonts w:ascii="Symbol" w:hAnsi="Symbol" w:hint="default"/>
+      </w:rPr>
+    </w:lvl>
+    <w:lvl w:ilvl="4" w:tplc="40090003" w:tentative="1">
+      <w:start w:val="1"/>
+      <w:numFmt w:val="bullet"/>
+      <w:lvlText w:val="o"/>
+      <w:lvlJc w:val="left"/>
+      <w:pPr>
+        <w:ind w:left="3600" w:hanging="360"/>
+      </w:pPr>
+      <w:rPr>
+        <w:rFonts w:ascii="Courier New" w:hAnsi="Courier New" w:cs="Courier New" w:hint="default"/>
+      </w:rPr>
+    </w:lvl>
+    <w:lvl w:ilvl="5" w:tplc="40090005" w:tentative="1">
+      <w:start w:val="1"/>
+      <w:numFmt w:val="bullet"/>
+      <w:lvlText w:val=""/>
+      <w:lvlJc w:val="left"/>
+      <w:pPr>
+        <w:ind w:left="4320" w:hanging="360"/>
+      </w:pPr>
+      <w:rPr>
+        <w:rFonts w:ascii="Wingdings" w:hAnsi="Wingdings" w:hint="default"/>
+      </w:rPr>
+    </w:lvl>
+    <w:lvl w:ilvl="6" w:tplc="40090001" w:tentative="1">
+      <w:start w:val="1"/>
+      <w:numFmt w:val="bullet"/>
+      <w:lvlText w:val=""/>
+      <w:lvlJc w:val="left"/>
+      <w:pPr>
+        <w:ind w:left="5040" w:hanging="360"/>
+      </w:pPr>
+      <w:rPr>
+        <w:rFonts w:ascii="Symbol" w:hAnsi="Symbol" w:hint="default"/>
+      </w:rPr>
+    </w:lvl>
+    <w:lvl w:ilvl="7" w:tplc="40090003" w:tentative="1">
+      <w:start w:val="1"/>
+      <w:numFmt w:val="bullet"/>
+      <w:lvlText w:val="o"/>
+      <w:lvlJc w:val="left"/>
+      <w:pPr>
+        <w:ind w:left="5760" w:hanging="360"/>
+      </w:pPr>
+      <w:rPr>
+        <w:rFonts w:ascii="Courier New" w:hAnsi="Courier New" w:cs="Courier New" w:hint="default"/>
+      </w:rPr>
+    </w:lvl>
+    <w:lvl w:ilvl="8" w:tplc="40090005" w:tentative="1">
+      <w:start w:val="1"/>
+      <w:numFmt w:val="bullet"/>
+      <w:lvlText w:val=""/>
+      <w:lvlJc w:val="left"/>
+      <w:pPr>
+        <w:ind w:left="6480" w:hanging="360"/>
+      </w:pPr>
+      <w:rPr>
+        <w:rFonts w:ascii="Wingdings" w:hAnsi="Wingdings" w:hint="default"/>
+      </w:rPr>
+    </w:lvl>
+  </w:abstractNum>
+  <w:abstractNum w:abstractNumId="28" w15:restartNumberingAfterBreak="0">
     <w:nsid w:val="7AB41EEF"/>
     <w:multiLevelType w:val="hybridMultilevel"/>
     <w:tmpl w:val="D61A1D88"/>
@@ -5027,29 +7341,255 @@
       </w:rPr>
     </w:lvl>
   </w:abstractNum>
+  <w:abstractNum w:abstractNumId="29" w15:restartNumberingAfterBreak="0">
+    <w:nsid w:val="7B623309"/>
+    <w:multiLevelType w:val="hybridMultilevel"/>
+    <w:tmpl w:val="6E74DEEC"/>
+    <w:lvl w:ilvl="0" w:tplc="40090001">
+      <w:start w:val="1"/>
+      <w:numFmt w:val="bullet"/>
+      <w:lvlText w:val=""/>
+      <w:lvlJc w:val="left"/>
+      <w:pPr>
+        <w:ind w:left="1070" w:hanging="360"/>
+      </w:pPr>
+      <w:rPr>
+        <w:rFonts w:ascii="Symbol" w:hAnsi="Symbol" w:hint="default"/>
+      </w:rPr>
+    </w:lvl>
+    <w:lvl w:ilvl="1" w:tplc="FFFFFFFF" w:tentative="1">
+      <w:start w:val="1"/>
+      <w:numFmt w:val="bullet"/>
+      <w:lvlText w:val="o"/>
+      <w:lvlJc w:val="left"/>
+      <w:pPr>
+        <w:ind w:left="2505" w:hanging="360"/>
+      </w:pPr>
+      <w:rPr>
+        <w:rFonts w:ascii="Courier New" w:hAnsi="Courier New" w:cs="Courier New" w:hint="default"/>
+      </w:rPr>
+    </w:lvl>
+    <w:lvl w:ilvl="2" w:tplc="FFFFFFFF" w:tentative="1">
+      <w:start w:val="1"/>
+      <w:numFmt w:val="bullet"/>
+      <w:lvlText w:val=""/>
+      <w:lvlJc w:val="left"/>
+      <w:pPr>
+        <w:ind w:left="3225" w:hanging="360"/>
+      </w:pPr>
+      <w:rPr>
+        <w:rFonts w:ascii="Wingdings" w:hAnsi="Wingdings" w:hint="default"/>
+      </w:rPr>
+    </w:lvl>
+    <w:lvl w:ilvl="3" w:tplc="FFFFFFFF" w:tentative="1">
+      <w:start w:val="1"/>
+      <w:numFmt w:val="bullet"/>
+      <w:lvlText w:val=""/>
+      <w:lvlJc w:val="left"/>
+      <w:pPr>
+        <w:ind w:left="3945" w:hanging="360"/>
+      </w:pPr>
+      <w:rPr>
+        <w:rFonts w:ascii="Symbol" w:hAnsi="Symbol" w:hint="default"/>
+      </w:rPr>
+    </w:lvl>
+    <w:lvl w:ilvl="4" w:tplc="FFFFFFFF" w:tentative="1">
+      <w:start w:val="1"/>
+      <w:numFmt w:val="bullet"/>
+      <w:lvlText w:val="o"/>
+      <w:lvlJc w:val="left"/>
+      <w:pPr>
+        <w:ind w:left="4665" w:hanging="360"/>
+      </w:pPr>
+      <w:rPr>
+        <w:rFonts w:ascii="Courier New" w:hAnsi="Courier New" w:cs="Courier New" w:hint="default"/>
+      </w:rPr>
+    </w:lvl>
+    <w:lvl w:ilvl="5" w:tplc="FFFFFFFF" w:tentative="1">
+      <w:start w:val="1"/>
+      <w:numFmt w:val="bullet"/>
+      <w:lvlText w:val=""/>
+      <w:lvlJc w:val="left"/>
+      <w:pPr>
+        <w:ind w:left="5385" w:hanging="360"/>
+      </w:pPr>
+      <w:rPr>
+        <w:rFonts w:ascii="Wingdings" w:hAnsi="Wingdings" w:hint="default"/>
+      </w:rPr>
+    </w:lvl>
+    <w:lvl w:ilvl="6" w:tplc="FFFFFFFF" w:tentative="1">
+      <w:start w:val="1"/>
+      <w:numFmt w:val="bullet"/>
+      <w:lvlText w:val=""/>
+      <w:lvlJc w:val="left"/>
+      <w:pPr>
+        <w:ind w:left="6105" w:hanging="360"/>
+      </w:pPr>
+      <w:rPr>
+        <w:rFonts w:ascii="Symbol" w:hAnsi="Symbol" w:hint="default"/>
+      </w:rPr>
+    </w:lvl>
+    <w:lvl w:ilvl="7" w:tplc="FFFFFFFF" w:tentative="1">
+      <w:start w:val="1"/>
+      <w:numFmt w:val="bullet"/>
+      <w:lvlText w:val="o"/>
+      <w:lvlJc w:val="left"/>
+      <w:pPr>
+        <w:ind w:left="6825" w:hanging="360"/>
+      </w:pPr>
+      <w:rPr>
+        <w:rFonts w:ascii="Courier New" w:hAnsi="Courier New" w:cs="Courier New" w:hint="default"/>
+      </w:rPr>
+    </w:lvl>
+    <w:lvl w:ilvl="8" w:tplc="FFFFFFFF" w:tentative="1">
+      <w:start w:val="1"/>
+      <w:numFmt w:val="bullet"/>
+      <w:lvlText w:val=""/>
+      <w:lvlJc w:val="left"/>
+      <w:pPr>
+        <w:ind w:left="7545" w:hanging="360"/>
+      </w:pPr>
+      <w:rPr>
+        <w:rFonts w:ascii="Wingdings" w:hAnsi="Wingdings" w:hint="default"/>
+      </w:rPr>
+    </w:lvl>
+  </w:abstractNum>
+  <w:abstractNum w:abstractNumId="30" w15:restartNumberingAfterBreak="0">
+    <w:nsid w:val="7E155153"/>
+    <w:multiLevelType w:val="hybridMultilevel"/>
+    <w:tmpl w:val="368C115C"/>
+    <w:lvl w:ilvl="0" w:tplc="40090003">
+      <w:start w:val="1"/>
+      <w:numFmt w:val="bullet"/>
+      <w:lvlText w:val="o"/>
+      <w:lvlJc w:val="left"/>
+      <w:pPr>
+        <w:ind w:left="2062" w:hanging="360"/>
+      </w:pPr>
+      <w:rPr>
+        <w:rFonts w:ascii="Courier New" w:hAnsi="Courier New" w:cs="Courier New" w:hint="default"/>
+      </w:rPr>
+    </w:lvl>
+    <w:lvl w:ilvl="1" w:tplc="40090003" w:tentative="1">
+      <w:start w:val="1"/>
+      <w:numFmt w:val="bullet"/>
+      <w:lvlText w:val="o"/>
+      <w:lvlJc w:val="left"/>
+      <w:pPr>
+        <w:ind w:left="2782" w:hanging="360"/>
+      </w:pPr>
+      <w:rPr>
+        <w:rFonts w:ascii="Courier New" w:hAnsi="Courier New" w:cs="Courier New" w:hint="default"/>
+      </w:rPr>
+    </w:lvl>
+    <w:lvl w:ilvl="2" w:tplc="40090005" w:tentative="1">
+      <w:start w:val="1"/>
+      <w:numFmt w:val="bullet"/>
+      <w:lvlText w:val=""/>
+      <w:lvlJc w:val="left"/>
+      <w:pPr>
+        <w:ind w:left="3502" w:hanging="360"/>
+      </w:pPr>
+      <w:rPr>
+        <w:rFonts w:ascii="Wingdings" w:hAnsi="Wingdings" w:hint="default"/>
+      </w:rPr>
+    </w:lvl>
+    <w:lvl w:ilvl="3" w:tplc="40090001" w:tentative="1">
+      <w:start w:val="1"/>
+      <w:numFmt w:val="bullet"/>
+      <w:lvlText w:val=""/>
+      <w:lvlJc w:val="left"/>
+      <w:pPr>
+        <w:ind w:left="4222" w:hanging="360"/>
+      </w:pPr>
+      <w:rPr>
+        <w:rFonts w:ascii="Symbol" w:hAnsi="Symbol" w:hint="default"/>
+      </w:rPr>
+    </w:lvl>
+    <w:lvl w:ilvl="4" w:tplc="40090003" w:tentative="1">
+      <w:start w:val="1"/>
+      <w:numFmt w:val="bullet"/>
+      <w:lvlText w:val="o"/>
+      <w:lvlJc w:val="left"/>
+      <w:pPr>
+        <w:ind w:left="4942" w:hanging="360"/>
+      </w:pPr>
+      <w:rPr>
+        <w:rFonts w:ascii="Courier New" w:hAnsi="Courier New" w:cs="Courier New" w:hint="default"/>
+      </w:rPr>
+    </w:lvl>
+    <w:lvl w:ilvl="5" w:tplc="40090005" w:tentative="1">
+      <w:start w:val="1"/>
+      <w:numFmt w:val="bullet"/>
+      <w:lvlText w:val=""/>
+      <w:lvlJc w:val="left"/>
+      <w:pPr>
+        <w:ind w:left="5662" w:hanging="360"/>
+      </w:pPr>
+      <w:rPr>
+        <w:rFonts w:ascii="Wingdings" w:hAnsi="Wingdings" w:hint="default"/>
+      </w:rPr>
+    </w:lvl>
+    <w:lvl w:ilvl="6" w:tplc="40090001" w:tentative="1">
+      <w:start w:val="1"/>
+      <w:numFmt w:val="bullet"/>
+      <w:lvlText w:val=""/>
+      <w:lvlJc w:val="left"/>
+      <w:pPr>
+        <w:ind w:left="6382" w:hanging="360"/>
+      </w:pPr>
+      <w:rPr>
+        <w:rFonts w:ascii="Symbol" w:hAnsi="Symbol" w:hint="default"/>
+      </w:rPr>
+    </w:lvl>
+    <w:lvl w:ilvl="7" w:tplc="40090003" w:tentative="1">
+      <w:start w:val="1"/>
+      <w:numFmt w:val="bullet"/>
+      <w:lvlText w:val="o"/>
+      <w:lvlJc w:val="left"/>
+      <w:pPr>
+        <w:ind w:left="7102" w:hanging="360"/>
+      </w:pPr>
+      <w:rPr>
+        <w:rFonts w:ascii="Courier New" w:hAnsi="Courier New" w:cs="Courier New" w:hint="default"/>
+      </w:rPr>
+    </w:lvl>
+    <w:lvl w:ilvl="8" w:tplc="40090005" w:tentative="1">
+      <w:start w:val="1"/>
+      <w:numFmt w:val="bullet"/>
+      <w:lvlText w:val=""/>
+      <w:lvlJc w:val="left"/>
+      <w:pPr>
+        <w:ind w:left="7822" w:hanging="360"/>
+      </w:pPr>
+      <w:rPr>
+        <w:rFonts w:ascii="Wingdings" w:hAnsi="Wingdings" w:hint="default"/>
+      </w:rPr>
+    </w:lvl>
+  </w:abstractNum>
   <w:num w:numId="1" w16cid:durableId="1049722571">
+    <w:abstractNumId w:val="15"/>
+  </w:num>
+  <w:num w:numId="2" w16cid:durableId="2062245279">
+    <w:abstractNumId w:val="17"/>
+  </w:num>
+  <w:num w:numId="3" w16cid:durableId="284310454">
+    <w:abstractNumId w:val="8"/>
+  </w:num>
+  <w:num w:numId="4" w16cid:durableId="37290836">
+    <w:abstractNumId w:val="28"/>
+  </w:num>
+  <w:num w:numId="5" w16cid:durableId="421876469">
     <w:abstractNumId w:val="10"/>
   </w:num>
-  <w:num w:numId="2" w16cid:durableId="2062245279">
-    <w:abstractNumId w:val="11"/>
-  </w:num>
-  <w:num w:numId="3" w16cid:durableId="284310454">
-    <w:abstractNumId w:val="5"/>
-  </w:num>
-  <w:num w:numId="4" w16cid:durableId="37290836">
-    <w:abstractNumId w:val="18"/>
-  </w:num>
-  <w:num w:numId="5" w16cid:durableId="421876469">
-    <w:abstractNumId w:val="6"/>
-  </w:num>
   <w:num w:numId="6" w16cid:durableId="1342050806">
-    <w:abstractNumId w:val="14"/>
+    <w:abstractNumId w:val="21"/>
   </w:num>
   <w:num w:numId="7" w16cid:durableId="1756781141">
-    <w:abstractNumId w:val="8"/>
+    <w:abstractNumId w:val="13"/>
   </w:num>
   <w:num w:numId="8" w16cid:durableId="1083838950">
-    <w:abstractNumId w:val="3"/>
+    <w:abstractNumId w:val="6"/>
   </w:num>
   <w:num w:numId="9" w16cid:durableId="1891574445">
     <w:abstractNumId w:val="0"/>
@@ -5058,30 +7598,66 @@
     <w:abstractNumId w:val="1"/>
   </w:num>
   <w:num w:numId="11" w16cid:durableId="1150370704">
-    <w:abstractNumId w:val="15"/>
+    <w:abstractNumId w:val="22"/>
   </w:num>
   <w:num w:numId="12" w16cid:durableId="1981958131">
-    <w:abstractNumId w:val="13"/>
+    <w:abstractNumId w:val="20"/>
   </w:num>
   <w:num w:numId="13" w16cid:durableId="650868634">
+    <w:abstractNumId w:val="7"/>
+  </w:num>
+  <w:num w:numId="14" w16cid:durableId="574364089">
+    <w:abstractNumId w:val="26"/>
+  </w:num>
+  <w:num w:numId="15" w16cid:durableId="815299987">
+    <w:abstractNumId w:val="14"/>
+  </w:num>
+  <w:num w:numId="16" w16cid:durableId="1515269808">
+    <w:abstractNumId w:val="18"/>
+  </w:num>
+  <w:num w:numId="17" w16cid:durableId="175316317">
+    <w:abstractNumId w:val="12"/>
+  </w:num>
+  <w:num w:numId="18" w16cid:durableId="1836148351">
+    <w:abstractNumId w:val="23"/>
+  </w:num>
+  <w:num w:numId="19" w16cid:durableId="222102658">
     <w:abstractNumId w:val="4"/>
   </w:num>
-  <w:num w:numId="14" w16cid:durableId="574364089">
-    <w:abstractNumId w:val="17"/>
+  <w:num w:numId="20" w16cid:durableId="380136356">
+    <w:abstractNumId w:val="11"/>
   </w:num>
-  <w:num w:numId="15" w16cid:durableId="815299987">
+  <w:num w:numId="21" w16cid:durableId="2044355953">
+    <w:abstractNumId w:val="27"/>
+  </w:num>
+  <w:num w:numId="22" w16cid:durableId="2105760881">
+    <w:abstractNumId w:val="25"/>
+  </w:num>
+  <w:num w:numId="23" w16cid:durableId="649528821">
+    <w:abstractNumId w:val="5"/>
+  </w:num>
+  <w:num w:numId="24" w16cid:durableId="1429230760">
+    <w:abstractNumId w:val="3"/>
+  </w:num>
+  <w:num w:numId="25" w16cid:durableId="179055579">
+    <w:abstractNumId w:val="29"/>
+  </w:num>
+  <w:num w:numId="26" w16cid:durableId="1207058311">
+    <w:abstractNumId w:val="24"/>
+  </w:num>
+  <w:num w:numId="27" w16cid:durableId="933629111">
+    <w:abstractNumId w:val="30"/>
+  </w:num>
+  <w:num w:numId="28" w16cid:durableId="865600303">
+    <w:abstractNumId w:val="19"/>
+  </w:num>
+  <w:num w:numId="29" w16cid:durableId="1544900513">
     <w:abstractNumId w:val="9"/>
   </w:num>
-  <w:num w:numId="16" w16cid:durableId="1515269808">
-    <w:abstractNumId w:val="12"/>
-  </w:num>
-  <w:num w:numId="17" w16cid:durableId="175316317">
-    <w:abstractNumId w:val="7"/>
-  </w:num>
-  <w:num w:numId="18" w16cid:durableId="1836148351">
+  <w:num w:numId="30" w16cid:durableId="1973367332">
     <w:abstractNumId w:val="16"/>
   </w:num>
-  <w:num w:numId="19" w16cid:durableId="222102658">
+  <w:num w:numId="31" w16cid:durableId="396366041">
     <w:abstractNumId w:val="2"/>
   </w:num>
 </w:numbering>
@@ -5565,6 +8141,7 @@
   <w:style w:type="character" w:customStyle="1" w:styleId="Heading2Char">
     <w:name w:val="Heading 2 Char"/>
     <w:link w:val="Heading2"/>
+    <w:uiPriority w:val="9"/>
     <w:rPr>
       <w:rFonts w:ascii="Times New Roman" w:eastAsia="Times New Roman" w:hAnsi="Times New Roman" w:cs="Times New Roman"/>
       <w:b/>
@@ -5575,6 +8152,7 @@
   <w:style w:type="character" w:customStyle="1" w:styleId="Heading1Char">
     <w:name w:val="Heading 1 Char"/>
     <w:link w:val="Heading1"/>
+    <w:uiPriority w:val="9"/>
     <w:rPr>
       <w:rFonts w:ascii="Times New Roman" w:eastAsia="Times New Roman" w:hAnsi="Times New Roman" w:cs="Times New Roman"/>
       <w:b/>

</xml_diff>